<commit_message>
docs: needs att functions and deployment
</commit_message>
<xml_diff>
--- a/ПП/ТО/ТО ПДП Y2431 КунаевНД.docx
+++ b/ПП/ТО/ТО ПДП Y2431 КунаевНД.docx
@@ -5994,7 +5994,7 @@
           <w:right w:val="nil"/>
           <w:between w:val="nil"/>
         </w:pBdr>
-        <w:spacing w:after="240" w:line="240" w:lineRule="auto"/>
+        <w:spacing w:before="240" w:after="240" w:line="240" w:lineRule="auto"/>
         <w:jc w:val="center"/>
         <w:outlineLvl w:val="0"/>
         <w:rPr>
@@ -6030,6 +6030,7 @@
           <w:right w:val="nil"/>
           <w:between w:val="nil"/>
         </w:pBdr>
+        <w:spacing w:before="240" w:after="240"/>
         <w:jc w:val="left"/>
         <w:outlineLvl w:val="1"/>
         <w:rPr>
@@ -6150,6 +6151,7 @@
           <w:right w:val="nil"/>
           <w:between w:val="nil"/>
         </w:pBdr>
+        <w:spacing w:before="240" w:after="240"/>
         <w:jc w:val="left"/>
         <w:outlineLvl w:val="1"/>
         <w:rPr>
@@ -6640,7 +6642,7 @@
           <w:right w:val="nil"/>
           <w:between w:val="nil"/>
         </w:pBdr>
-        <w:spacing w:before="120"/>
+        <w:spacing w:before="240" w:after="240"/>
         <w:jc w:val="left"/>
         <w:outlineLvl w:val="1"/>
         <w:rPr>
@@ -6994,6 +6996,7 @@
         <w:rPr>
           <w:lang w:val="en-US"/>
         </w:rPr>
+        <w:lastRenderedPageBreak/>
         <w:t>CSS</w:t>
       </w:r>
       <w:r>
@@ -7081,7 +7084,7 @@
           <w:right w:val="nil"/>
           <w:between w:val="nil"/>
         </w:pBdr>
-        <w:spacing w:after="240" w:line="240" w:lineRule="auto"/>
+        <w:spacing w:before="240" w:after="240" w:line="240" w:lineRule="auto"/>
         <w:jc w:val="center"/>
         <w:outlineLvl w:val="0"/>
         <w:rPr>
@@ -7100,245 +7103,8 @@
           <w:sz w:val="32"/>
           <w:szCs w:val="32"/>
         </w:rPr>
+        <w:lastRenderedPageBreak/>
         <w:t>Функциональное назначение</w:t>
-      </w:r>
-    </w:p>
-    <w:p>
-      <w:pPr>
-        <w:numPr>
-          <w:ilvl w:val="1"/>
-          <w:numId w:val="1"/>
-        </w:numPr>
-        <w:pBdr>
-          <w:top w:val="nil"/>
-          <w:left w:val="nil"/>
-          <w:bottom w:val="nil"/>
-          <w:right w:val="nil"/>
-          <w:between w:val="nil"/>
-        </w:pBdr>
-        <w:jc w:val="left"/>
-        <w:outlineLvl w:val="1"/>
-        <w:rPr>
-          <w:rFonts w:ascii="Arial" w:eastAsia="Arial" w:hAnsi="Arial" w:cs="Arial"/>
-          <w:color w:val="000000"/>
-          <w:szCs w:val="28"/>
-        </w:rPr>
-      </w:pPr>
-      <w:r>
-        <w:rPr>
-          <w:rFonts w:ascii="Arial" w:eastAsia="Arial" w:hAnsi="Arial" w:cs="Arial"/>
-          <w:color w:val="000000"/>
-          <w:szCs w:val="28"/>
-        </w:rPr>
-        <w:t>Описание решаемых задач</w:t>
-      </w:r>
-    </w:p>
-    <w:p>
-      <w:pPr>
-        <w:pBdr>
-          <w:top w:val="nil"/>
-          <w:left w:val="nil"/>
-          <w:bottom w:val="nil"/>
-          <w:right w:val="nil"/>
-          <w:between w:val="nil"/>
-        </w:pBdr>
-        <w:rPr>
-          <w:rFonts w:eastAsia="Arial" w:cs="Times New Roman"/>
-          <w:color w:val="000000"/>
-          <w:szCs w:val="28"/>
-        </w:rPr>
-      </w:pPr>
-      <w:r>
-        <w:rPr>
-          <w:rFonts w:eastAsia="Arial" w:cs="Times New Roman"/>
-          <w:color w:val="000000"/>
-          <w:szCs w:val="28"/>
-        </w:rPr>
-        <w:t>Система предоставляет различный функционал для разных групп пользователей (директор/администратор/</w:t>
-      </w:r>
-      <w:r>
-        <w:rPr>
-          <w:rFonts w:eastAsia="Arial" w:cs="Times New Roman"/>
-          <w:color w:val="000000"/>
-          <w:szCs w:val="28"/>
-        </w:rPr>
-        <w:t>врач).</w:t>
-      </w:r>
-    </w:p>
-    <w:p>
-      <w:pPr>
-        <w:pBdr>
-          <w:top w:val="nil"/>
-          <w:left w:val="nil"/>
-          <w:bottom w:val="nil"/>
-          <w:right w:val="nil"/>
-          <w:between w:val="nil"/>
-        </w:pBdr>
-        <w:rPr>
-          <w:rFonts w:eastAsia="Arial" w:cs="Times New Roman"/>
-          <w:color w:val="000000"/>
-          <w:szCs w:val="28"/>
-        </w:rPr>
-      </w:pPr>
-      <w:r>
-        <w:rPr>
-          <w:rFonts w:eastAsia="Arial" w:cs="Times New Roman"/>
-          <w:color w:val="000000"/>
-          <w:szCs w:val="28"/>
-        </w:rPr>
-        <w:t>Врач может просматривать своё расписание, просматривать и вносить изменения в медицинские карты пациентов.</w:t>
-      </w:r>
-    </w:p>
-    <w:p>
-      <w:pPr>
-        <w:pBdr>
-          <w:top w:val="nil"/>
-          <w:left w:val="nil"/>
-          <w:bottom w:val="nil"/>
-          <w:right w:val="nil"/>
-          <w:between w:val="nil"/>
-        </w:pBdr>
-        <w:rPr>
-          <w:rFonts w:eastAsia="Arial" w:cs="Times New Roman"/>
-          <w:color w:val="000000"/>
-          <w:szCs w:val="28"/>
-        </w:rPr>
-      </w:pPr>
-      <w:r>
-        <w:rPr>
-          <w:rFonts w:eastAsia="Arial" w:cs="Times New Roman"/>
-          <w:color w:val="000000"/>
-          <w:szCs w:val="28"/>
-        </w:rPr>
-        <w:t xml:space="preserve">Администратор может делать то, что может делать врач, а также вносить изменения в расписание, </w:t>
-      </w:r>
-      <w:r>
-        <w:rPr>
-          <w:rFonts w:eastAsia="Arial" w:cs="Times New Roman"/>
-          <w:color w:val="000000"/>
-          <w:szCs w:val="28"/>
-        </w:rPr>
-        <w:t>добавлять новых пациентов и печатать накладные и прочие документы по выполненным услугам</w:t>
-      </w:r>
-      <w:r>
-        <w:rPr>
-          <w:rFonts w:eastAsia="Arial" w:cs="Times New Roman"/>
-          <w:color w:val="000000"/>
-          <w:szCs w:val="28"/>
-        </w:rPr>
-        <w:t>, вписывать пациентов в расписание врача (записывать на приём)</w:t>
-      </w:r>
-      <w:r>
-        <w:rPr>
-          <w:rFonts w:eastAsia="Arial" w:cs="Times New Roman"/>
-          <w:color w:val="000000"/>
-          <w:szCs w:val="28"/>
-        </w:rPr>
-        <w:t>.</w:t>
-      </w:r>
-    </w:p>
-    <w:p>
-      <w:pPr>
-        <w:pBdr>
-          <w:top w:val="nil"/>
-          <w:left w:val="nil"/>
-          <w:bottom w:val="nil"/>
-          <w:right w:val="nil"/>
-          <w:between w:val="nil"/>
-        </w:pBdr>
-        <w:rPr>
-          <w:rFonts w:eastAsia="Arial" w:cs="Times New Roman"/>
-          <w:color w:val="000000"/>
-          <w:szCs w:val="28"/>
-        </w:rPr>
-      </w:pPr>
-      <w:r>
-        <w:rPr>
-          <w:rFonts w:eastAsia="Arial" w:cs="Times New Roman"/>
-          <w:color w:val="000000"/>
-          <w:szCs w:val="28"/>
-        </w:rPr>
-        <w:t>Директор</w:t>
-      </w:r>
-      <w:r>
-        <w:rPr>
-          <w:rFonts w:eastAsia="Arial" w:cs="Times New Roman"/>
-          <w:color w:val="000000"/>
-          <w:szCs w:val="28"/>
-        </w:rPr>
-        <w:t>у</w:t>
-      </w:r>
-      <w:r>
-        <w:rPr>
-          <w:rFonts w:eastAsia="Arial" w:cs="Times New Roman"/>
-          <w:color w:val="000000"/>
-          <w:szCs w:val="28"/>
-        </w:rPr>
-        <w:t xml:space="preserve"> </w:t>
-      </w:r>
-      <w:r>
-        <w:rPr>
-          <w:rFonts w:eastAsia="Arial" w:cs="Times New Roman"/>
-          <w:color w:val="000000"/>
-          <w:szCs w:val="28"/>
-        </w:rPr>
-        <w:t>доступен весь функционал других категорий пользователей</w:t>
-      </w:r>
-      <w:r>
-        <w:rPr>
-          <w:rFonts w:eastAsia="Arial" w:cs="Times New Roman"/>
-          <w:color w:val="000000"/>
-          <w:szCs w:val="28"/>
-        </w:rPr>
-        <w:t xml:space="preserve">, а также </w:t>
-      </w:r>
-      <w:r>
-        <w:rPr>
-          <w:rFonts w:eastAsia="Arial" w:cs="Times New Roman"/>
-          <w:color w:val="000000"/>
-          <w:szCs w:val="28"/>
-        </w:rPr>
-        <w:t xml:space="preserve">он может </w:t>
-      </w:r>
-      <w:r>
-        <w:rPr>
-          <w:rFonts w:eastAsia="Arial" w:cs="Times New Roman"/>
-          <w:color w:val="000000"/>
-          <w:szCs w:val="28"/>
-        </w:rPr>
-        <w:t>добавлять новые услуги, изменять их цену, добавлять новых пользователей, изменять любые данные пользователей, назначать рабочие дни для администраторов и врачей, добавлять новые товары и изменять их цены.</w:t>
-      </w:r>
-    </w:p>
-    <w:p>
-      <w:pPr>
-        <w:pBdr>
-          <w:top w:val="nil"/>
-          <w:left w:val="nil"/>
-          <w:bottom w:val="nil"/>
-          <w:right w:val="nil"/>
-          <w:between w:val="nil"/>
-        </w:pBdr>
-        <w:rPr>
-          <w:rFonts w:eastAsia="Arial" w:cs="Times New Roman"/>
-          <w:color w:val="000000"/>
-          <w:szCs w:val="28"/>
-        </w:rPr>
-      </w:pPr>
-      <w:r>
-        <w:rPr>
-          <w:rFonts w:eastAsia="Arial" w:cs="Times New Roman"/>
-          <w:color w:val="000000"/>
-          <w:szCs w:val="28"/>
-        </w:rPr>
-        <w:t>Просмотр расписания реализован посредством таблицы, отображающей календарь с метками врачей, работающих в определённые дни.</w:t>
-      </w:r>
-      <w:r>
-        <w:rPr>
-          <w:rFonts w:eastAsia="Arial" w:cs="Times New Roman"/>
-          <w:color w:val="000000"/>
-          <w:szCs w:val="28"/>
-        </w:rPr>
-        <w:t xml:space="preserve"> </w:t>
       </w:r>
     </w:p>
     <w:p>
@@ -7361,6 +7127,245 @@
           <w:rFonts w:ascii="Arial" w:eastAsia="Arial" w:hAnsi="Arial" w:cs="Arial"/>
           <w:color w:val="000000"/>
           <w:szCs w:val="28"/>
+        </w:rPr>
+      </w:pPr>
+      <w:r>
+        <w:rPr>
+          <w:rFonts w:ascii="Arial" w:eastAsia="Arial" w:hAnsi="Arial" w:cs="Arial"/>
+          <w:color w:val="000000"/>
+          <w:szCs w:val="28"/>
+        </w:rPr>
+        <w:t>Описание решаемых задач</w:t>
+      </w:r>
+    </w:p>
+    <w:p>
+      <w:pPr>
+        <w:pBdr>
+          <w:top w:val="nil"/>
+          <w:left w:val="nil"/>
+          <w:bottom w:val="nil"/>
+          <w:right w:val="nil"/>
+          <w:between w:val="nil"/>
+        </w:pBdr>
+        <w:rPr>
+          <w:rFonts w:eastAsia="Arial" w:cs="Times New Roman"/>
+          <w:color w:val="000000"/>
+          <w:szCs w:val="28"/>
+        </w:rPr>
+      </w:pPr>
+      <w:r>
+        <w:rPr>
+          <w:rFonts w:eastAsia="Arial" w:cs="Times New Roman"/>
+          <w:color w:val="000000"/>
+          <w:szCs w:val="28"/>
+        </w:rPr>
+        <w:t>Система предоставляет различный функционал для разных групп пользователей (директор/администратор/</w:t>
+      </w:r>
+      <w:r>
+        <w:rPr>
+          <w:rFonts w:eastAsia="Arial" w:cs="Times New Roman"/>
+          <w:color w:val="000000"/>
+          <w:szCs w:val="28"/>
+        </w:rPr>
+        <w:t>врач).</w:t>
+      </w:r>
+    </w:p>
+    <w:p>
+      <w:pPr>
+        <w:pBdr>
+          <w:top w:val="nil"/>
+          <w:left w:val="nil"/>
+          <w:bottom w:val="nil"/>
+          <w:right w:val="nil"/>
+          <w:between w:val="nil"/>
+        </w:pBdr>
+        <w:rPr>
+          <w:rFonts w:eastAsia="Arial" w:cs="Times New Roman"/>
+          <w:color w:val="000000"/>
+          <w:szCs w:val="28"/>
+        </w:rPr>
+      </w:pPr>
+      <w:r>
+        <w:rPr>
+          <w:rFonts w:eastAsia="Arial" w:cs="Times New Roman"/>
+          <w:color w:val="000000"/>
+          <w:szCs w:val="28"/>
+        </w:rPr>
+        <w:t>Врач может просматривать своё расписание, просматривать и вносить изменения в медицинские карты пациентов.</w:t>
+      </w:r>
+    </w:p>
+    <w:p>
+      <w:pPr>
+        <w:pBdr>
+          <w:top w:val="nil"/>
+          <w:left w:val="nil"/>
+          <w:bottom w:val="nil"/>
+          <w:right w:val="nil"/>
+          <w:between w:val="nil"/>
+        </w:pBdr>
+        <w:rPr>
+          <w:rFonts w:eastAsia="Arial" w:cs="Times New Roman"/>
+          <w:color w:val="000000"/>
+          <w:szCs w:val="28"/>
+        </w:rPr>
+      </w:pPr>
+      <w:r>
+        <w:rPr>
+          <w:rFonts w:eastAsia="Arial" w:cs="Times New Roman"/>
+          <w:color w:val="000000"/>
+          <w:szCs w:val="28"/>
+        </w:rPr>
+        <w:t xml:space="preserve">Администратор может делать то, что может делать врач, а также вносить изменения в расписание, </w:t>
+      </w:r>
+      <w:r>
+        <w:rPr>
+          <w:rFonts w:eastAsia="Arial" w:cs="Times New Roman"/>
+          <w:color w:val="000000"/>
+          <w:szCs w:val="28"/>
+        </w:rPr>
+        <w:t>добавлять новых пациентов и печатать накладные и прочие документы по выполненным услугам</w:t>
+      </w:r>
+      <w:r>
+        <w:rPr>
+          <w:rFonts w:eastAsia="Arial" w:cs="Times New Roman"/>
+          <w:color w:val="000000"/>
+          <w:szCs w:val="28"/>
+        </w:rPr>
+        <w:t>, вписывать пациентов в расписание врача (записывать на приём)</w:t>
+      </w:r>
+      <w:r>
+        <w:rPr>
+          <w:rFonts w:eastAsia="Arial" w:cs="Times New Roman"/>
+          <w:color w:val="000000"/>
+          <w:szCs w:val="28"/>
+        </w:rPr>
+        <w:t>.</w:t>
+      </w:r>
+    </w:p>
+    <w:p>
+      <w:pPr>
+        <w:pBdr>
+          <w:top w:val="nil"/>
+          <w:left w:val="nil"/>
+          <w:bottom w:val="nil"/>
+          <w:right w:val="nil"/>
+          <w:between w:val="nil"/>
+        </w:pBdr>
+        <w:rPr>
+          <w:rFonts w:eastAsia="Arial" w:cs="Times New Roman"/>
+          <w:color w:val="000000"/>
+          <w:szCs w:val="28"/>
+        </w:rPr>
+      </w:pPr>
+      <w:r>
+        <w:rPr>
+          <w:rFonts w:eastAsia="Arial" w:cs="Times New Roman"/>
+          <w:color w:val="000000"/>
+          <w:szCs w:val="28"/>
+        </w:rPr>
+        <w:t>Директор</w:t>
+      </w:r>
+      <w:r>
+        <w:rPr>
+          <w:rFonts w:eastAsia="Arial" w:cs="Times New Roman"/>
+          <w:color w:val="000000"/>
+          <w:szCs w:val="28"/>
+        </w:rPr>
+        <w:t>у</w:t>
+      </w:r>
+      <w:r>
+        <w:rPr>
+          <w:rFonts w:eastAsia="Arial" w:cs="Times New Roman"/>
+          <w:color w:val="000000"/>
+          <w:szCs w:val="28"/>
+        </w:rPr>
+        <w:t xml:space="preserve"> </w:t>
+      </w:r>
+      <w:r>
+        <w:rPr>
+          <w:rFonts w:eastAsia="Arial" w:cs="Times New Roman"/>
+          <w:color w:val="000000"/>
+          <w:szCs w:val="28"/>
+        </w:rPr>
+        <w:t>доступен весь функционал других категорий пользователей</w:t>
+      </w:r>
+      <w:r>
+        <w:rPr>
+          <w:rFonts w:eastAsia="Arial" w:cs="Times New Roman"/>
+          <w:color w:val="000000"/>
+          <w:szCs w:val="28"/>
+        </w:rPr>
+        <w:t xml:space="preserve">, а также </w:t>
+      </w:r>
+      <w:r>
+        <w:rPr>
+          <w:rFonts w:eastAsia="Arial" w:cs="Times New Roman"/>
+          <w:color w:val="000000"/>
+          <w:szCs w:val="28"/>
+        </w:rPr>
+        <w:t xml:space="preserve">он может </w:t>
+      </w:r>
+      <w:r>
+        <w:rPr>
+          <w:rFonts w:eastAsia="Arial" w:cs="Times New Roman"/>
+          <w:color w:val="000000"/>
+          <w:szCs w:val="28"/>
+        </w:rPr>
+        <w:t>добавлять новые услуги, изменять их цену, добавлять новых пользователей, изменять любые данные пользователей, назначать рабочие дни для администраторов и врачей, добавлять новые товары и изменять их цены.</w:t>
+      </w:r>
+    </w:p>
+    <w:p>
+      <w:pPr>
+        <w:pBdr>
+          <w:top w:val="nil"/>
+          <w:left w:val="nil"/>
+          <w:bottom w:val="nil"/>
+          <w:right w:val="nil"/>
+          <w:between w:val="nil"/>
+        </w:pBdr>
+        <w:rPr>
+          <w:rFonts w:eastAsia="Arial" w:cs="Times New Roman"/>
+          <w:color w:val="000000"/>
+          <w:szCs w:val="28"/>
+        </w:rPr>
+      </w:pPr>
+      <w:r>
+        <w:rPr>
+          <w:rFonts w:eastAsia="Arial" w:cs="Times New Roman"/>
+          <w:color w:val="000000"/>
+          <w:szCs w:val="28"/>
+        </w:rPr>
+        <w:t>Просмотр расписания реализован посредством таблицы, отображающей календарь с метками врачей, работающих в определённые дни.</w:t>
+      </w:r>
+      <w:r>
+        <w:rPr>
+          <w:rFonts w:eastAsia="Arial" w:cs="Times New Roman"/>
+          <w:color w:val="000000"/>
+          <w:szCs w:val="28"/>
+        </w:rPr>
+        <w:t xml:space="preserve"> </w:t>
+      </w:r>
+    </w:p>
+    <w:p>
+      <w:pPr>
+        <w:numPr>
+          <w:ilvl w:val="1"/>
+          <w:numId w:val="1"/>
+        </w:numPr>
+        <w:pBdr>
+          <w:top w:val="nil"/>
+          <w:left w:val="nil"/>
+          <w:bottom w:val="nil"/>
+          <w:right w:val="nil"/>
+          <w:between w:val="nil"/>
+        </w:pBdr>
+        <w:spacing w:before="240" w:after="240"/>
+        <w:jc w:val="left"/>
+        <w:outlineLvl w:val="1"/>
+        <w:rPr>
+          <w:rFonts w:ascii="Arial" w:eastAsia="Arial" w:hAnsi="Arial" w:cs="Arial"/>
+          <w:color w:val="000000"/>
+          <w:szCs w:val="28"/>
           <w:highlight w:val="green"/>
         </w:rPr>
       </w:pPr>
@@ -7437,6 +7442,7 @@
           <w:color w:val="000000"/>
           <w:szCs w:val="28"/>
         </w:rPr>
+        <w:lastRenderedPageBreak/>
         <w:drawing>
           <wp:inline distT="0" distB="0" distL="0" distR="0" wp14:anchorId="0AC6BDD5" wp14:editId="3D35BA0C">
             <wp:extent cx="6120130" cy="3285490"/>
@@ -7527,7 +7533,6 @@
           <w:color w:val="000000"/>
           <w:szCs w:val="28"/>
         </w:rPr>
-        <w:lastRenderedPageBreak/>
         <w:t xml:space="preserve">После удачной аутентификации происходит переадресация на главную страницу, на которой можно увидеть расписание в виде календаря, а так </w:t>
       </w:r>
       <w:r>
@@ -7723,6 +7728,7 @@
           <w:color w:val="000000"/>
           <w:szCs w:val="28"/>
         </w:rPr>
+        <w:lastRenderedPageBreak/>
         <w:drawing>
           <wp:inline distT="0" distB="0" distL="0" distR="0" wp14:anchorId="78532D7F" wp14:editId="0C791F6E">
             <wp:extent cx="6120130" cy="3295015"/>
@@ -7846,7 +7852,6 @@
           <w:color w:val="000000"/>
           <w:szCs w:val="28"/>
         </w:rPr>
-        <w:lastRenderedPageBreak/>
         <w:t>При переходе по ссылкам «Визиты» и «Услуги» выводятся пустые страницы с ещё нереализованным функционалом, которые показаны на рисунках 4 и 5.</w:t>
       </w:r>
     </w:p>
@@ -8017,6 +8022,7 @@
           <w:color w:val="000000"/>
           <w:szCs w:val="28"/>
         </w:rPr>
+        <w:lastRenderedPageBreak/>
         <w:drawing>
           <wp:inline distT="0" distB="0" distL="0" distR="0" wp14:anchorId="3AD53503" wp14:editId="1A42E34C">
             <wp:extent cx="6120130" cy="3278505"/>
@@ -8166,7 +8172,6 @@
           <w:color w:val="000000"/>
           <w:szCs w:val="28"/>
         </w:rPr>
-        <w:lastRenderedPageBreak/>
         <w:drawing>
           <wp:inline distT="0" distB="0" distL="0" distR="0" wp14:anchorId="35439A0A" wp14:editId="24AE5881">
             <wp:extent cx="6120130" cy="3293110"/>
@@ -8316,6 +8321,7 @@
           <w:color w:val="000000"/>
           <w:szCs w:val="28"/>
         </w:rPr>
+        <w:lastRenderedPageBreak/>
         <w:drawing>
           <wp:inline distT="0" distB="0" distL="0" distR="0" wp14:anchorId="213C54FB" wp14:editId="6723A88A">
             <wp:extent cx="6120130" cy="3290570"/>
@@ -8432,6 +8438,7 @@
           <w:right w:val="nil"/>
           <w:between w:val="nil"/>
         </w:pBdr>
+        <w:spacing w:before="240" w:after="240"/>
         <w:jc w:val="left"/>
         <w:outlineLvl w:val="1"/>
         <w:rPr>
@@ -8486,6 +8493,7 @@
           <w:right w:val="nil"/>
           <w:between w:val="nil"/>
         </w:pBdr>
+        <w:spacing w:before="240" w:after="240"/>
         <w:jc w:val="left"/>
         <w:outlineLvl w:val="1"/>
         <w:rPr>
@@ -8596,7 +8604,7 @@
           <w:right w:val="nil"/>
           <w:between w:val="nil"/>
         </w:pBdr>
-        <w:spacing w:after="240" w:line="240" w:lineRule="auto"/>
+        <w:spacing w:before="240" w:after="240" w:line="240" w:lineRule="auto"/>
         <w:jc w:val="center"/>
         <w:outlineLvl w:val="0"/>
         <w:rPr>
@@ -8615,6 +8623,7 @@
           <w:sz w:val="32"/>
           <w:szCs w:val="32"/>
         </w:rPr>
+        <w:lastRenderedPageBreak/>
         <w:t>Описание логической структуры</w:t>
       </w:r>
     </w:p>
@@ -8833,7 +8842,6 @@
           <w:color w:val="000000"/>
           <w:szCs w:val="28"/>
         </w:rPr>
-        <w:lastRenderedPageBreak/>
         <w:t>Используемые методы при разработке программы</w:t>
       </w:r>
     </w:p>
@@ -10022,6 +10030,7 @@
           <w:color w:val="000000"/>
           <w:szCs w:val="28"/>
         </w:rPr>
+        <w:lastRenderedPageBreak/>
         <w:t xml:space="preserve">Передача свойств вниз по дереву компонентов </w:t>
       </w:r>
       <w:r>
@@ -10280,7 +10289,6 @@
           <w:color w:val="000000"/>
           <w:szCs w:val="28"/>
         </w:rPr>
-        <w:lastRenderedPageBreak/>
         <w:t>Структура программы</w:t>
       </w:r>
     </w:p>
@@ -18554,7 +18562,7 @@
           <w:right w:val="nil"/>
           <w:between w:val="nil"/>
         </w:pBdr>
-        <w:spacing w:before="240" w:after="240" w:line="240" w:lineRule="auto"/>
+        <w:spacing w:before="240" w:after="240"/>
         <w:jc w:val="left"/>
         <w:outlineLvl w:val="1"/>
         <w:rPr>
@@ -18689,7 +18697,7 @@
           <w:right w:val="nil"/>
           <w:between w:val="nil"/>
         </w:pBdr>
-        <w:spacing w:after="240" w:line="240" w:lineRule="auto"/>
+        <w:spacing w:before="240" w:after="240"/>
         <w:jc w:val="center"/>
         <w:outlineLvl w:val="0"/>
         <w:rPr>
@@ -18710,6 +18718,525 @@
         </w:rPr>
         <w:lastRenderedPageBreak/>
         <w:t>Сведения о входных и выходных данных</w:t>
+      </w:r>
+    </w:p>
+    <w:p>
+      <w:pPr>
+        <w:pStyle w:val="14"/>
+        <w:rPr>
+          <w:rFonts w:eastAsia="Arial"/>
+          <w:color w:val="000000"/>
+        </w:rPr>
+      </w:pPr>
+      <w:r>
+        <w:t>Входны</w:t>
+      </w:r>
+      <w:r>
+        <w:t>е и выходные</w:t>
+      </w:r>
+      <w:r>
+        <w:t xml:space="preserve"> данны</w:t>
+      </w:r>
+      <w:r>
+        <w:t xml:space="preserve">е </w:t>
+      </w:r>
+      <w:r>
+        <w:t>приложения</w:t>
+      </w:r>
+      <w:r>
+        <w:t xml:space="preserve"> описаны в приложения А «Техническое задание» в разделе 3.2</w:t>
+      </w:r>
+      <w:r>
+        <w:t>.</w:t>
+      </w:r>
+    </w:p>
+    <w:p>
+      <w:pPr>
+        <w:spacing w:after="160" w:line="259" w:lineRule="auto"/>
+        <w:ind w:firstLine="0"/>
+        <w:jc w:val="left"/>
+        <w:rPr>
+          <w:rFonts w:ascii="Arial" w:eastAsia="Arial" w:hAnsi="Arial" w:cs="Arial"/>
+          <w:smallCaps/>
+          <w:color w:val="000000"/>
+          <w:sz w:val="32"/>
+          <w:szCs w:val="32"/>
+        </w:rPr>
+      </w:pPr>
+      <w:r>
+        <w:rPr>
+          <w:rFonts w:ascii="Arial" w:eastAsia="Arial" w:hAnsi="Arial" w:cs="Arial"/>
+          <w:smallCaps/>
+          <w:color w:val="000000"/>
+          <w:sz w:val="32"/>
+          <w:szCs w:val="32"/>
+        </w:rPr>
+        <w:br w:type="page"/>
+      </w:r>
+    </w:p>
+    <w:p>
+      <w:pPr>
+        <w:numPr>
+          <w:ilvl w:val="0"/>
+          <w:numId w:val="1"/>
+        </w:numPr>
+        <w:pBdr>
+          <w:top w:val="nil"/>
+          <w:left w:val="nil"/>
+          <w:bottom w:val="nil"/>
+          <w:right w:val="nil"/>
+          <w:between w:val="nil"/>
+        </w:pBdr>
+        <w:spacing w:before="240" w:after="240"/>
+        <w:jc w:val="center"/>
+        <w:outlineLvl w:val="0"/>
+        <w:rPr>
+          <w:rFonts w:ascii="Arial" w:eastAsia="Arial" w:hAnsi="Arial" w:cs="Arial"/>
+          <w:smallCaps/>
+          <w:color w:val="000000"/>
+          <w:sz w:val="32"/>
+          <w:szCs w:val="32"/>
+        </w:rPr>
+      </w:pPr>
+      <w:r>
+        <w:rPr>
+          <w:rFonts w:ascii="Arial" w:eastAsia="Arial" w:hAnsi="Arial" w:cs="Arial"/>
+          <w:smallCaps/>
+          <w:color w:val="000000"/>
+          <w:sz w:val="32"/>
+          <w:szCs w:val="32"/>
+        </w:rPr>
+        <w:lastRenderedPageBreak/>
+        <w:t>Используемые технические средства</w:t>
+      </w:r>
+    </w:p>
+    <w:p>
+      <w:pPr>
+        <w:rPr>
+          <w:color w:val="000000"/>
+          <w:szCs w:val="28"/>
+        </w:rPr>
+      </w:pPr>
+      <w:r>
+        <w:rPr>
+          <w:color w:val="000000"/>
+          <w:szCs w:val="28"/>
+        </w:rPr>
+        <w:t>Для использования разрабатываемого веб-приложения устройство пользователя должно обладать следующими техническими требованиями, соответствующим требованиям использования основных браузеров (</w:t>
+      </w:r>
+      <w:proofErr w:type="spellStart"/>
+      <w:r>
+        <w:rPr>
+          <w:color w:val="000000"/>
+          <w:szCs w:val="28"/>
+        </w:rPr>
+        <w:t>Chrome</w:t>
+      </w:r>
+      <w:proofErr w:type="spellEnd"/>
+      <w:r>
+        <w:rPr>
+          <w:color w:val="000000"/>
+          <w:szCs w:val="28"/>
+        </w:rPr>
+        <w:t xml:space="preserve">, </w:t>
+      </w:r>
+      <w:proofErr w:type="spellStart"/>
+      <w:r>
+        <w:rPr>
+          <w:color w:val="000000"/>
+          <w:szCs w:val="28"/>
+        </w:rPr>
+        <w:t>Firefox</w:t>
+      </w:r>
+      <w:proofErr w:type="spellEnd"/>
+      <w:r>
+        <w:rPr>
+          <w:color w:val="000000"/>
+          <w:szCs w:val="28"/>
+        </w:rPr>
+        <w:t xml:space="preserve">, </w:t>
+      </w:r>
+      <w:proofErr w:type="spellStart"/>
+      <w:r>
+        <w:rPr>
+          <w:color w:val="000000"/>
+          <w:szCs w:val="28"/>
+        </w:rPr>
+        <w:t>Internet</w:t>
+      </w:r>
+      <w:proofErr w:type="spellEnd"/>
+      <w:r>
+        <w:rPr>
+          <w:color w:val="000000"/>
+          <w:szCs w:val="28"/>
+        </w:rPr>
+        <w:t xml:space="preserve"> </w:t>
+      </w:r>
+      <w:proofErr w:type="spellStart"/>
+      <w:r>
+        <w:rPr>
+          <w:color w:val="000000"/>
+          <w:szCs w:val="28"/>
+        </w:rPr>
+        <w:t>Explorer</w:t>
+      </w:r>
+      <w:proofErr w:type="spellEnd"/>
+      <w:r>
+        <w:rPr>
+          <w:color w:val="000000"/>
+          <w:szCs w:val="28"/>
+        </w:rPr>
+        <w:t xml:space="preserve">, </w:t>
+      </w:r>
+      <w:r>
+        <w:rPr>
+          <w:color w:val="000000"/>
+          <w:szCs w:val="28"/>
+          <w:lang w:val="en-US"/>
+        </w:rPr>
+        <w:t>Opera</w:t>
+      </w:r>
+      <w:r>
+        <w:rPr>
+          <w:color w:val="000000"/>
+          <w:szCs w:val="28"/>
+        </w:rPr>
+        <w:t xml:space="preserve">, </w:t>
+      </w:r>
+      <w:r>
+        <w:rPr>
+          <w:color w:val="000000"/>
+          <w:szCs w:val="28"/>
+          <w:lang w:val="en-US"/>
+        </w:rPr>
+        <w:t>Safari</w:t>
+      </w:r>
+      <w:r>
+        <w:rPr>
+          <w:color w:val="000000"/>
+          <w:szCs w:val="28"/>
+        </w:rPr>
+        <w:t xml:space="preserve"> и т.п.) (URL: </w:t>
+      </w:r>
+      <w:hyperlink r:id="rId14" w:history="1">
+        <w:r>
+          <w:rPr>
+            <w:rStyle w:val="afb"/>
+            <w:szCs w:val="28"/>
+          </w:rPr>
+          <w:t>https://support.google.com/chrome/a/answer/7100626</w:t>
+        </w:r>
+      </w:hyperlink>
+      <w:r>
+        <w:rPr>
+          <w:color w:val="000000"/>
+          <w:szCs w:val="28"/>
+        </w:rPr>
+        <w:t>, дата обращения: 1</w:t>
+      </w:r>
+      <w:r>
+        <w:rPr>
+          <w:color w:val="000000"/>
+          <w:szCs w:val="28"/>
+        </w:rPr>
+        <w:t>8</w:t>
+      </w:r>
+      <w:r>
+        <w:rPr>
+          <w:color w:val="000000"/>
+          <w:szCs w:val="28"/>
+        </w:rPr>
+        <w:t>.05.2</w:t>
+      </w:r>
+      <w:r>
+        <w:rPr>
+          <w:color w:val="000000"/>
+          <w:szCs w:val="28"/>
+        </w:rPr>
+        <w:t>1</w:t>
+      </w:r>
+      <w:r>
+        <w:rPr>
+          <w:color w:val="000000"/>
+          <w:szCs w:val="28"/>
+        </w:rPr>
+        <w:t>):</w:t>
+      </w:r>
+    </w:p>
+    <w:p>
+      <w:pPr>
+        <w:numPr>
+          <w:ilvl w:val="0"/>
+          <w:numId w:val="13"/>
+        </w:numPr>
+        <w:tabs>
+          <w:tab w:val="left" w:pos="567"/>
+        </w:tabs>
+        <w:ind w:left="567" w:firstLine="567"/>
+        <w:rPr>
+          <w:sz w:val="24"/>
+          <w:szCs w:val="24"/>
+        </w:rPr>
+      </w:pPr>
+      <w:r>
+        <w:rPr>
+          <w:color w:val="000000"/>
+          <w:szCs w:val="28"/>
+        </w:rPr>
+        <w:t xml:space="preserve">ОС </w:t>
+      </w:r>
+      <w:proofErr w:type="spellStart"/>
+      <w:r>
+        <w:rPr>
+          <w:color w:val="000000"/>
+          <w:szCs w:val="28"/>
+        </w:rPr>
+        <w:t>Windows</w:t>
+      </w:r>
+      <w:proofErr w:type="spellEnd"/>
+      <w:r>
+        <w:rPr>
+          <w:color w:val="000000"/>
+          <w:szCs w:val="28"/>
+        </w:rPr>
+        <w:t> 7</w:t>
+      </w:r>
+      <w:r>
+        <w:rPr>
+          <w:color w:val="000000"/>
+          <w:szCs w:val="28"/>
+        </w:rPr>
+        <w:t xml:space="preserve"> (</w:t>
+      </w:r>
+      <w:r>
+        <w:rPr>
+          <w:color w:val="000000"/>
+          <w:szCs w:val="28"/>
+        </w:rPr>
+        <w:t xml:space="preserve">поддержка завершится не ранее 15.01.2022), </w:t>
+      </w:r>
+      <w:proofErr w:type="spellStart"/>
+      <w:r>
+        <w:rPr>
+          <w:color w:val="000000"/>
+          <w:szCs w:val="28"/>
+        </w:rPr>
+        <w:t>Windows</w:t>
+      </w:r>
+      <w:proofErr w:type="spellEnd"/>
+      <w:r>
+        <w:rPr>
+          <w:color w:val="000000"/>
+          <w:szCs w:val="28"/>
+        </w:rPr>
+        <w:t xml:space="preserve"> 8, </w:t>
+      </w:r>
+      <w:proofErr w:type="spellStart"/>
+      <w:r>
+        <w:rPr>
+          <w:color w:val="000000"/>
+          <w:szCs w:val="28"/>
+        </w:rPr>
+        <w:t>Windows</w:t>
+      </w:r>
+      <w:proofErr w:type="spellEnd"/>
+      <w:r>
+        <w:rPr>
+          <w:color w:val="000000"/>
+          <w:szCs w:val="28"/>
+        </w:rPr>
+        <w:t xml:space="preserve"> 8.1, </w:t>
+      </w:r>
+      <w:proofErr w:type="spellStart"/>
+      <w:r>
+        <w:rPr>
+          <w:color w:val="000000"/>
+          <w:szCs w:val="28"/>
+        </w:rPr>
+        <w:t>Windows</w:t>
+      </w:r>
+      <w:proofErr w:type="spellEnd"/>
+      <w:r>
+        <w:rPr>
+          <w:color w:val="000000"/>
+          <w:szCs w:val="28"/>
+        </w:rPr>
+        <w:t xml:space="preserve"> 10 или более поздней версии или </w:t>
+      </w:r>
+      <w:r>
+        <w:rPr>
+          <w:color w:val="000000"/>
+          <w:szCs w:val="28"/>
+          <w:highlight w:val="white"/>
+        </w:rPr>
+        <w:t xml:space="preserve">OS X </w:t>
+      </w:r>
+      <w:r>
+        <w:rPr>
+          <w:color w:val="000000"/>
+          <w:szCs w:val="28"/>
+          <w:highlight w:val="white"/>
+          <w:lang w:val="en-US"/>
+        </w:rPr>
+        <w:t>El</w:t>
+      </w:r>
+      <w:r>
+        <w:rPr>
+          <w:color w:val="000000"/>
+          <w:szCs w:val="28"/>
+          <w:highlight w:val="white"/>
+        </w:rPr>
+        <w:t xml:space="preserve"> </w:t>
+      </w:r>
+      <w:r>
+        <w:rPr>
+          <w:color w:val="000000"/>
+          <w:szCs w:val="28"/>
+          <w:highlight w:val="white"/>
+          <w:lang w:val="en-US"/>
+        </w:rPr>
+        <w:t>Capitan</w:t>
+      </w:r>
+      <w:r>
+        <w:rPr>
+          <w:color w:val="000000"/>
+          <w:szCs w:val="28"/>
+          <w:highlight w:val="white"/>
+        </w:rPr>
+        <w:t> 10.1</w:t>
+      </w:r>
+      <w:r>
+        <w:rPr>
+          <w:color w:val="000000"/>
+          <w:szCs w:val="28"/>
+          <w:highlight w:val="white"/>
+        </w:rPr>
+        <w:t>1</w:t>
+      </w:r>
+      <w:r>
+        <w:rPr>
+          <w:color w:val="000000"/>
+          <w:szCs w:val="28"/>
+          <w:highlight w:val="white"/>
+        </w:rPr>
+        <w:t xml:space="preserve"> или более поздней версии</w:t>
+      </w:r>
+      <w:r>
+        <w:rPr>
+          <w:color w:val="000000"/>
+          <w:szCs w:val="28"/>
+        </w:rPr>
+        <w:t>.</w:t>
+      </w:r>
+    </w:p>
+    <w:p>
+      <w:pPr>
+        <w:numPr>
+          <w:ilvl w:val="0"/>
+          <w:numId w:val="13"/>
+        </w:numPr>
+        <w:tabs>
+          <w:tab w:val="left" w:pos="567"/>
+        </w:tabs>
+        <w:ind w:left="567" w:firstLine="567"/>
+      </w:pPr>
+      <w:r>
+        <w:rPr>
+          <w:color w:val="000000"/>
+          <w:szCs w:val="28"/>
+        </w:rPr>
+        <w:t xml:space="preserve">процессор </w:t>
+      </w:r>
+      <w:proofErr w:type="spellStart"/>
+      <w:r>
+        <w:rPr>
+          <w:color w:val="000000"/>
+          <w:szCs w:val="28"/>
+        </w:rPr>
+        <w:t>Intel</w:t>
+      </w:r>
+      <w:proofErr w:type="spellEnd"/>
+      <w:r>
+        <w:rPr>
+          <w:color w:val="000000"/>
+          <w:szCs w:val="28"/>
+        </w:rPr>
+        <w:t xml:space="preserve"> </w:t>
+      </w:r>
+      <w:proofErr w:type="spellStart"/>
+      <w:r>
+        <w:rPr>
+          <w:color w:val="000000"/>
+          <w:szCs w:val="28"/>
+        </w:rPr>
+        <w:t>Pentium</w:t>
+      </w:r>
+      <w:proofErr w:type="spellEnd"/>
+      <w:r>
+        <w:rPr>
+          <w:color w:val="000000"/>
+          <w:szCs w:val="28"/>
+        </w:rPr>
+        <w:t> 4 или более поздней версии с поддержкой SSE</w:t>
+      </w:r>
+      <w:r>
+        <w:rPr>
+          <w:color w:val="000000"/>
+          <w:szCs w:val="28"/>
+        </w:rPr>
+        <w:t>3</w:t>
+      </w:r>
+      <w:r>
+        <w:rPr>
+          <w:color w:val="000000"/>
+          <w:szCs w:val="28"/>
+        </w:rPr>
+        <w:t>.</w:t>
+      </w:r>
+    </w:p>
+    <w:p>
+      <w:pPr>
+        <w:numPr>
+          <w:ilvl w:val="0"/>
+          <w:numId w:val="1"/>
+        </w:numPr>
+        <w:pBdr>
+          <w:top w:val="nil"/>
+          <w:left w:val="nil"/>
+          <w:bottom w:val="nil"/>
+          <w:right w:val="nil"/>
+          <w:between w:val="nil"/>
+        </w:pBdr>
+        <w:spacing w:before="240" w:after="240"/>
+        <w:jc w:val="center"/>
+        <w:outlineLvl w:val="0"/>
+        <w:rPr>
+          <w:rFonts w:ascii="Arial" w:eastAsia="Arial" w:hAnsi="Arial" w:cs="Arial"/>
+          <w:smallCaps/>
+          <w:color w:val="000000"/>
+          <w:sz w:val="32"/>
+          <w:szCs w:val="32"/>
+        </w:rPr>
+      </w:pPr>
+      <w:r>
+        <w:rPr>
+          <w:rFonts w:ascii="Arial" w:eastAsia="Arial" w:hAnsi="Arial" w:cs="Arial"/>
+          <w:smallCaps/>
+          <w:color w:val="000000"/>
+          <w:sz w:val="32"/>
+          <w:szCs w:val="32"/>
+        </w:rPr>
+        <w:t xml:space="preserve">Вызов и загрузка </w:t>
+      </w:r>
+      <w:r>
+        <w:rPr>
+          <w:rFonts w:ascii="Arial" w:eastAsia="Arial" w:hAnsi="Arial" w:cs="Arial"/>
+          <w:smallCaps/>
+          <w:color w:val="000000"/>
+          <w:sz w:val="32"/>
+          <w:szCs w:val="32"/>
+        </w:rPr>
+        <w:t>системы</w:t>
       </w:r>
     </w:p>
     <w:p>
@@ -18725,7 +19252,7 @@
           <w:right w:val="nil"/>
           <w:between w:val="nil"/>
         </w:pBdr>
-        <w:spacing w:before="240" w:after="240" w:line="240" w:lineRule="auto"/>
+        <w:spacing w:before="240" w:after="240"/>
         <w:jc w:val="left"/>
         <w:outlineLvl w:val="1"/>
         <w:rPr>
@@ -18740,15 +19267,126 @@
           <w:color w:val="000000"/>
           <w:szCs w:val="28"/>
         </w:rPr>
-        <w:t>Входные данные</w:t>
-      </w:r>
-    </w:p>
-    <w:p>
-      <w:pPr>
-        <w:pStyle w:val="14"/>
-      </w:pPr>
-      <w:r>
-        <w:t>Входными данными приложения являются следующие данные</w:t>
+        <w:t>Конфигурирование и загрузка программы</w:t>
+      </w:r>
+    </w:p>
+    <w:p>
+      <w:pPr>
+        <w:pBdr>
+          <w:top w:val="nil"/>
+          <w:left w:val="nil"/>
+          <w:bottom w:val="nil"/>
+          <w:right w:val="nil"/>
+          <w:between w:val="nil"/>
+        </w:pBdr>
+      </w:pPr>
+      <w:r>
+        <w:t>Развертывание системы производится по следующему алгоритму:</w:t>
+      </w:r>
+    </w:p>
+    <w:p>
+      <w:pPr>
+        <w:pBdr>
+          <w:top w:val="nil"/>
+          <w:left w:val="nil"/>
+          <w:bottom w:val="nil"/>
+          <w:right w:val="nil"/>
+          <w:between w:val="nil"/>
+        </w:pBdr>
+      </w:pPr>
+      <w:commentRangeStart w:id="1"/>
+      <w:r>
+        <w:rPr>
+          <w:highlight w:val="yellow"/>
+        </w:rPr>
+        <w:t>Добавить конфигурацию из файла</w:t>
+      </w:r>
+      <w:commentRangeEnd w:id="1"/>
+      <w:r>
+        <w:rPr>
+          <w:rStyle w:val="af2"/>
+        </w:rPr>
+        <w:commentReference w:id="1"/>
+      </w:r>
+    </w:p>
+    <w:p>
+      <w:pPr>
+        <w:pStyle w:val="ac"/>
+        <w:numPr>
+          <w:ilvl w:val="0"/>
+          <w:numId w:val="23"/>
+        </w:numPr>
+        <w:pBdr>
+          <w:top w:val="nil"/>
+          <w:left w:val="nil"/>
+          <w:bottom w:val="nil"/>
+          <w:right w:val="nil"/>
+          <w:between w:val="nil"/>
+        </w:pBdr>
+        <w:ind w:left="567" w:firstLine="567"/>
+      </w:pPr>
+      <w:r>
+        <w:t>Запуск сервера компонента логирования;</w:t>
+      </w:r>
+    </w:p>
+    <w:p>
+      <w:pPr>
+        <w:pStyle w:val="ac"/>
+        <w:numPr>
+          <w:ilvl w:val="0"/>
+          <w:numId w:val="23"/>
+        </w:numPr>
+        <w:pBdr>
+          <w:top w:val="nil"/>
+          <w:left w:val="nil"/>
+          <w:bottom w:val="nil"/>
+          <w:right w:val="nil"/>
+          <w:between w:val="nil"/>
+        </w:pBdr>
+        <w:ind w:left="567" w:firstLine="567"/>
+      </w:pPr>
+      <w:r>
+        <w:t>Запуск сервера компонента хранения;</w:t>
+      </w:r>
+    </w:p>
+    <w:p>
+      <w:pPr>
+        <w:pStyle w:val="ac"/>
+        <w:numPr>
+          <w:ilvl w:val="0"/>
+          <w:numId w:val="23"/>
+        </w:numPr>
+        <w:pBdr>
+          <w:top w:val="nil"/>
+          <w:left w:val="nil"/>
+          <w:bottom w:val="nil"/>
+          <w:right w:val="nil"/>
+          <w:between w:val="nil"/>
+        </w:pBdr>
+        <w:ind w:left="567" w:firstLine="567"/>
+      </w:pPr>
+      <w:r>
+        <w:t>Запуск компонента API;</w:t>
+      </w:r>
+    </w:p>
+    <w:p>
+      <w:pPr>
+        <w:pStyle w:val="ac"/>
+        <w:numPr>
+          <w:ilvl w:val="0"/>
+          <w:numId w:val="23"/>
+        </w:numPr>
+        <w:pBdr>
+          <w:top w:val="nil"/>
+          <w:left w:val="nil"/>
+          <w:bottom w:val="nil"/>
+          <w:right w:val="nil"/>
+          <w:between w:val="nil"/>
+        </w:pBdr>
+        <w:ind w:left="567" w:firstLine="567"/>
+      </w:pPr>
+      <w:r>
+        <w:t>Запуск веб-сервера</w:t>
       </w:r>
       <w:r>
         <w:t>.</w:t>
@@ -18756,606 +19394,199 @@
     </w:p>
     <w:p>
       <w:pPr>
-        <w:pStyle w:val="14"/>
+        <w:pBdr>
+          <w:top w:val="nil"/>
+          <w:left w:val="nil"/>
+          <w:bottom w:val="nil"/>
+          <w:right w:val="nil"/>
+          <w:between w:val="nil"/>
+        </w:pBdr>
+      </w:pPr>
+      <w:r>
+        <w:t>Алгоритм также может быть описан следующей последовательностью команд (при использовании описанных в разделе 5 технических средств):</w:t>
+      </w:r>
+    </w:p>
+    <w:p>
+      <w:pPr>
+        <w:pStyle w:val="ac"/>
+        <w:numPr>
+          <w:ilvl w:val="6"/>
+          <w:numId w:val="1"/>
+        </w:numPr>
+        <w:pBdr>
+          <w:top w:val="nil"/>
+          <w:left w:val="nil"/>
+          <w:bottom w:val="nil"/>
+          <w:right w:val="nil"/>
+          <w:between w:val="nil"/>
+        </w:pBdr>
+        <w:ind w:left="567" w:firstLine="567"/>
         <w:rPr>
           <w:lang w:val="en-US"/>
         </w:rPr>
       </w:pPr>
-      <w:r>
-        <w:t xml:space="preserve">О </w:t>
-      </w:r>
-      <w:r>
-        <w:t>пациентах</w:t>
-      </w:r>
-      <w:r>
-        <w:t>:</w:t>
-      </w:r>
-    </w:p>
-    <w:p>
-      <w:pPr>
-        <w:pStyle w:val="a"/>
+      <w:proofErr w:type="spellStart"/>
+      <w:r>
+        <w:rPr>
+          <w:lang w:val="en-US"/>
+        </w:rPr>
+        <w:t>systemctl</w:t>
+      </w:r>
+      <w:proofErr w:type="spellEnd"/>
+      <w:r>
+        <w:rPr>
+          <w:lang w:val="en-US"/>
+        </w:rPr>
+        <w:t xml:space="preserve"> </w:t>
+      </w:r>
+      <w:proofErr w:type="spellStart"/>
+      <w:r>
+        <w:rPr>
+          <w:lang w:val="en-US"/>
+        </w:rPr>
+        <w:t>influxd</w:t>
+      </w:r>
+      <w:proofErr w:type="spellEnd"/>
+      <w:r>
+        <w:rPr>
+          <w:lang w:val="en-US"/>
+        </w:rPr>
+        <w:t xml:space="preserve"> start;</w:t>
+      </w:r>
+    </w:p>
+    <w:p>
+      <w:pPr>
+        <w:pStyle w:val="ac"/>
+        <w:numPr>
+          <w:ilvl w:val="6"/>
+          <w:numId w:val="1"/>
+        </w:numPr>
+        <w:pBdr>
+          <w:top w:val="nil"/>
+          <w:left w:val="nil"/>
+          <w:bottom w:val="nil"/>
+          <w:right w:val="nil"/>
+          <w:between w:val="nil"/>
+        </w:pBdr>
         <w:ind w:left="567" w:firstLine="567"/>
-      </w:pPr>
-      <w:r>
-        <w:t>паспортные данные;</w:t>
-      </w:r>
-    </w:p>
-    <w:p>
-      <w:pPr>
-        <w:pStyle w:val="a"/>
+        <w:rPr>
+          <w:lang w:val="en-US"/>
+        </w:rPr>
+      </w:pPr>
+      <w:proofErr w:type="spellStart"/>
+      <w:r>
+        <w:rPr>
+          <w:lang w:val="en-US"/>
+        </w:rPr>
+        <w:t>systemctl</w:t>
+      </w:r>
+      <w:proofErr w:type="spellEnd"/>
+      <w:r>
+        <w:rPr>
+          <w:lang w:val="en-US"/>
+        </w:rPr>
+        <w:t xml:space="preserve"> </w:t>
+      </w:r>
+      <w:proofErr w:type="spellStart"/>
+      <w:r>
+        <w:rPr>
+          <w:lang w:val="en-US"/>
+        </w:rPr>
+        <w:t>mysqld</w:t>
+      </w:r>
+      <w:proofErr w:type="spellEnd"/>
+      <w:r>
+        <w:rPr>
+          <w:lang w:val="en-US"/>
+        </w:rPr>
+        <w:t xml:space="preserve"> start;</w:t>
+      </w:r>
+    </w:p>
+    <w:p>
+      <w:pPr>
+        <w:pStyle w:val="ac"/>
+        <w:numPr>
+          <w:ilvl w:val="6"/>
+          <w:numId w:val="1"/>
+        </w:numPr>
+        <w:pBdr>
+          <w:top w:val="nil"/>
+          <w:left w:val="nil"/>
+          <w:bottom w:val="nil"/>
+          <w:right w:val="nil"/>
+          <w:between w:val="nil"/>
+        </w:pBdr>
         <w:ind w:left="567" w:firstLine="567"/>
-      </w:pPr>
-      <w:r>
-        <w:t>ФИО;</w:t>
-      </w:r>
-    </w:p>
-    <w:p>
-      <w:pPr>
-        <w:pStyle w:val="a"/>
+        <w:rPr>
+          <w:lang w:val="en-US"/>
+        </w:rPr>
+      </w:pPr>
+      <w:r>
+        <w:rPr>
+          <w:lang w:val="en-US"/>
+        </w:rPr>
+        <w:t>java -jar ./voz-backend.jar;</w:t>
+      </w:r>
+    </w:p>
+    <w:p>
+      <w:pPr>
+        <w:pStyle w:val="ac"/>
+        <w:numPr>
+          <w:ilvl w:val="6"/>
+          <w:numId w:val="1"/>
+        </w:numPr>
+        <w:pBdr>
+          <w:top w:val="nil"/>
+          <w:left w:val="nil"/>
+          <w:bottom w:val="nil"/>
+          <w:right w:val="nil"/>
+          <w:between w:val="nil"/>
+        </w:pBdr>
         <w:ind w:left="567" w:firstLine="567"/>
       </w:pPr>
-      <w:r>
-        <w:t>дата рождения;</w:t>
-      </w:r>
-    </w:p>
-    <w:p>
-      <w:pPr>
-        <w:pStyle w:val="a"/>
-        <w:ind w:left="567" w:firstLine="567"/>
-      </w:pPr>
-      <w:r>
-        <w:t>адрес регистрации;</w:t>
-      </w:r>
-    </w:p>
-    <w:p>
-      <w:pPr>
-        <w:pStyle w:val="a"/>
-        <w:ind w:left="567" w:firstLine="567"/>
-      </w:pPr>
-      <w:r>
-        <w:t>адрес проживания;</w:t>
-      </w:r>
-    </w:p>
-    <w:p>
-      <w:pPr>
-        <w:pStyle w:val="a"/>
-        <w:ind w:left="567" w:firstLine="567"/>
-      </w:pPr>
-      <w:r>
-        <w:t>профессия;</w:t>
-      </w:r>
-    </w:p>
-    <w:p>
-      <w:pPr>
-        <w:pStyle w:val="a"/>
-        <w:ind w:left="567" w:firstLine="567"/>
-      </w:pPr>
-      <w:r>
-        <w:t>телефон;</w:t>
-      </w:r>
-    </w:p>
-    <w:p>
-      <w:pPr>
-        <w:pStyle w:val="a"/>
-        <w:ind w:left="567" w:firstLine="567"/>
-      </w:pPr>
-      <w:r>
-        <w:t>пол;</w:t>
-      </w:r>
-    </w:p>
-    <w:p>
-      <w:pPr>
-        <w:pStyle w:val="a"/>
-        <w:ind w:left="567" w:firstLine="567"/>
-      </w:pPr>
-      <w:r>
-        <w:t>место рождения;</w:t>
-      </w:r>
-    </w:p>
-    <w:p>
-      <w:pPr>
-        <w:pStyle w:val="a"/>
-        <w:ind w:left="567" w:firstLine="567"/>
-      </w:pPr>
-      <w:r>
-        <w:t>статус архивации;</w:t>
-      </w:r>
-    </w:p>
-    <w:p>
-      <w:pPr>
-        <w:pStyle w:val="a"/>
-        <w:ind w:left="567" w:firstLine="567"/>
-      </w:pPr>
-      <w:r>
-        <w:t>откуда узнал;</w:t>
-      </w:r>
-    </w:p>
-    <w:p>
-      <w:pPr>
-        <w:pStyle w:val="a"/>
-        <w:ind w:left="567" w:firstLine="567"/>
-      </w:pPr>
-      <w:r>
-        <w:t>адрес электронной почты;</w:t>
-      </w:r>
-    </w:p>
-    <w:p>
-      <w:pPr>
-        <w:pStyle w:val="a"/>
-        <w:ind w:left="567" w:firstLine="567"/>
-      </w:pPr>
-      <w:r>
-        <w:t>комментарий;</w:t>
-      </w:r>
-    </w:p>
-    <w:p>
-      <w:pPr>
-        <w:pStyle w:val="a"/>
-        <w:ind w:left="567" w:firstLine="567"/>
-      </w:pPr>
-      <w:r>
-        <w:t>баланс;</w:t>
-      </w:r>
-    </w:p>
-    <w:p>
-      <w:pPr>
-        <w:pStyle w:val="a"/>
-        <w:ind w:left="567" w:firstLine="567"/>
-      </w:pPr>
-      <w:r>
-        <w:t>постоянная скидка.</w:t>
-      </w:r>
-    </w:p>
-    <w:p>
-      <w:pPr>
-        <w:pStyle w:val="14"/>
-      </w:pPr>
-      <w:r>
-        <w:t xml:space="preserve">О </w:t>
-      </w:r>
-      <w:r>
-        <w:t>визитах</w:t>
-      </w:r>
-      <w:r>
-        <w:t>:</w:t>
-      </w:r>
-    </w:p>
-    <w:p>
-      <w:pPr>
-        <w:pStyle w:val="a"/>
-        <w:ind w:left="567" w:firstLine="567"/>
-      </w:pPr>
-      <w:r>
-        <w:t>пациент;</w:t>
-      </w:r>
-    </w:p>
-    <w:p>
-      <w:pPr>
-        <w:pStyle w:val="a"/>
-        <w:ind w:left="567" w:firstLine="567"/>
-      </w:pPr>
-      <w:r>
-        <w:t>дата</w:t>
-      </w:r>
-      <w:r>
-        <w:t>;</w:t>
-      </w:r>
-    </w:p>
-    <w:p>
-      <w:pPr>
-        <w:pStyle w:val="a"/>
-        <w:ind w:left="567" w:firstLine="567"/>
-      </w:pPr>
-      <w:r>
-        <w:t>статус первичности;</w:t>
-      </w:r>
-    </w:p>
-    <w:p>
-      <w:pPr>
-        <w:pStyle w:val="a"/>
-        <w:ind w:left="567" w:firstLine="567"/>
-      </w:pPr>
-      <w:r>
-        <w:t>причина;</w:t>
-      </w:r>
-    </w:p>
-    <w:p>
-      <w:pPr>
-        <w:pStyle w:val="a"/>
-        <w:ind w:left="567" w:firstLine="567"/>
-      </w:pPr>
-      <w:r>
-        <w:t>посещённые врачи;</w:t>
-      </w:r>
-    </w:p>
-    <w:p>
-      <w:pPr>
-        <w:pStyle w:val="a"/>
-        <w:ind w:left="567" w:firstLine="567"/>
-      </w:pPr>
-      <w:r>
-        <w:t>комментарий;</w:t>
-      </w:r>
-    </w:p>
-    <w:p>
-      <w:pPr>
-        <w:pStyle w:val="a"/>
-        <w:ind w:left="567" w:firstLine="567"/>
-      </w:pPr>
-      <w:r>
-        <w:t>статус.</w:t>
-      </w:r>
+      <w:proofErr w:type="spellStart"/>
+      <w:r>
+        <w:t>systemctl</w:t>
+      </w:r>
+      <w:proofErr w:type="spellEnd"/>
       <w:r>
         <w:t xml:space="preserve"> </w:t>
       </w:r>
-    </w:p>
-    <w:p>
-      <w:pPr>
-        <w:pStyle w:val="14"/>
-      </w:pPr>
-      <w:r>
-        <w:t xml:space="preserve">О </w:t>
-      </w:r>
-      <w:r>
-        <w:t>сотрудниках</w:t>
-      </w:r>
-      <w:r>
-        <w:t>:</w:t>
-      </w:r>
-    </w:p>
-    <w:p>
-      <w:pPr>
-        <w:pStyle w:val="a"/>
-        <w:ind w:left="567" w:firstLine="567"/>
-      </w:pPr>
-      <w:r>
-        <w:t>ФИО</w:t>
-      </w:r>
-      <w:r>
-        <w:t>;</w:t>
-      </w:r>
-    </w:p>
-    <w:p>
-      <w:pPr>
-        <w:pStyle w:val="a"/>
-        <w:ind w:left="567" w:firstLine="567"/>
-      </w:pPr>
-      <w:r>
-        <w:t>Дата рождения;</w:t>
-      </w:r>
-    </w:p>
-    <w:p>
-      <w:pPr>
-        <w:pStyle w:val="a"/>
-        <w:ind w:left="567" w:firstLine="567"/>
-      </w:pPr>
-      <w:r>
-        <w:lastRenderedPageBreak/>
-        <w:t>должность;</w:t>
-      </w:r>
-    </w:p>
-    <w:p>
-      <w:pPr>
-        <w:pStyle w:val="a"/>
-        <w:ind w:left="567" w:firstLine="567"/>
-      </w:pPr>
-      <w:r>
-        <w:t>контактные данные.</w:t>
-      </w:r>
-    </w:p>
-    <w:p>
-      <w:pPr>
-        <w:pStyle w:val="a"/>
-        <w:ind w:left="567" w:firstLine="567"/>
-      </w:pPr>
-      <w:r>
-        <w:t>логин;</w:t>
-      </w:r>
-    </w:p>
-    <w:p>
-      <w:pPr>
-        <w:pStyle w:val="a"/>
-        <w:ind w:left="567" w:firstLine="567"/>
-      </w:pPr>
-      <w:r>
-        <w:t>пароль;</w:t>
-      </w:r>
-    </w:p>
-    <w:p>
-      <w:pPr>
-        <w:pStyle w:val="a"/>
-        <w:ind w:left="567" w:firstLine="567"/>
-      </w:pPr>
-      <w:r>
-        <w:t>права доступа.</w:t>
-      </w:r>
-    </w:p>
-    <w:p>
-      <w:pPr>
-        <w:pStyle w:val="14"/>
-      </w:pPr>
-      <w:r>
-        <w:t>О</w:t>
-      </w:r>
-      <w:r>
-        <w:t>б</w:t>
-      </w:r>
+      <w:proofErr w:type="spellStart"/>
+      <w:r>
+        <w:t>nginx</w:t>
+      </w:r>
+      <w:proofErr w:type="spellEnd"/>
       <w:r>
         <w:t xml:space="preserve"> </w:t>
       </w:r>
-      <w:r>
-        <w:t>услугах</w:t>
-      </w:r>
-      <w:r>
-        <w:t>:</w:t>
-      </w:r>
-    </w:p>
-    <w:p>
-      <w:pPr>
-        <w:pStyle w:val="a"/>
-        <w:ind w:left="567" w:firstLine="567"/>
-      </w:pPr>
-      <w:r>
-        <w:t>цена</w:t>
-      </w:r>
-      <w:r>
-        <w:t>;</w:t>
-      </w:r>
-    </w:p>
-    <w:p>
-      <w:pPr>
-        <w:pStyle w:val="a"/>
-        <w:ind w:left="567" w:firstLine="567"/>
-      </w:pPr>
-      <w:r>
-        <w:t>наименование;</w:t>
-      </w:r>
-    </w:p>
-    <w:p>
-      <w:pPr>
-        <w:pStyle w:val="a"/>
-        <w:ind w:left="567" w:firstLine="567"/>
-      </w:pPr>
-      <w:r>
-        <w:t>группа.</w:t>
-      </w:r>
-    </w:p>
-    <w:p>
-      <w:pPr>
-        <w:pStyle w:val="14"/>
-      </w:pPr>
-      <w:r>
-        <w:t xml:space="preserve">О </w:t>
-      </w:r>
-      <w:r>
-        <w:t>предоставленных услугах</w:t>
-      </w:r>
-      <w:r>
-        <w:t>:</w:t>
-      </w:r>
-    </w:p>
-    <w:p>
-      <w:pPr>
-        <w:pStyle w:val="a"/>
-        <w:ind w:left="567" w:firstLine="567"/>
-      </w:pPr>
-      <w:r>
-        <w:t>услуга;</w:t>
-      </w:r>
-    </w:p>
-    <w:p>
-      <w:pPr>
-        <w:pStyle w:val="a"/>
-        <w:ind w:left="567" w:firstLine="567"/>
-      </w:pPr>
-      <w:r>
-        <w:t>фактическая цена;</w:t>
-      </w:r>
-    </w:p>
-    <w:p>
-      <w:pPr>
-        <w:pStyle w:val="a"/>
-        <w:ind w:left="567" w:firstLine="567"/>
-      </w:pPr>
-      <w:r>
-        <w:t>посещение, в которое услуга оказана.</w:t>
-      </w:r>
-    </w:p>
-    <w:p>
-      <w:pPr>
-        <w:pStyle w:val="14"/>
-      </w:pPr>
-      <w:r>
-        <w:t>О</w:t>
-      </w:r>
-      <w:r>
-        <w:t xml:space="preserve"> товарах</w:t>
-      </w:r>
-      <w:r>
-        <w:t>:</w:t>
-      </w:r>
-    </w:p>
-    <w:p>
-      <w:pPr>
-        <w:pStyle w:val="a"/>
-        <w:ind w:left="567" w:firstLine="567"/>
-      </w:pPr>
-      <w:r>
-        <w:t>цена</w:t>
-      </w:r>
-      <w:r>
-        <w:t>;</w:t>
-      </w:r>
-    </w:p>
-    <w:p>
-      <w:pPr>
-        <w:pStyle w:val="a"/>
-        <w:ind w:left="567" w:firstLine="567"/>
-      </w:pPr>
-      <w:r>
-        <w:t>наименование;</w:t>
-      </w:r>
-    </w:p>
-    <w:p>
-      <w:pPr>
-        <w:pStyle w:val="a"/>
-        <w:ind w:left="567" w:firstLine="567"/>
-      </w:pPr>
-      <w:r>
-        <w:t>группа;</w:t>
-      </w:r>
-    </w:p>
-    <w:p>
-      <w:pPr>
-        <w:pStyle w:val="a"/>
-        <w:ind w:left="567" w:firstLine="567"/>
-      </w:pPr>
-      <w:r>
-        <w:t>количество.</w:t>
-      </w:r>
-    </w:p>
-    <w:p>
-      <w:pPr>
-        <w:pStyle w:val="14"/>
-      </w:pPr>
-      <w:r>
-        <w:t>О</w:t>
-      </w:r>
-      <w:r>
-        <w:t xml:space="preserve"> проданных</w:t>
-      </w:r>
-      <w:r>
-        <w:t xml:space="preserve"> </w:t>
-      </w:r>
-      <w:r>
-        <w:t>товарах</w:t>
-      </w:r>
-      <w:r>
-        <w:t>:</w:t>
-      </w:r>
-    </w:p>
-    <w:p>
-      <w:pPr>
-        <w:pStyle w:val="a"/>
-        <w:ind w:left="567" w:firstLine="567"/>
-      </w:pPr>
-      <w:r>
-        <w:t>товар</w:t>
-      </w:r>
-      <w:r>
-        <w:t>;</w:t>
-      </w:r>
-    </w:p>
-    <w:p>
-      <w:pPr>
-        <w:pStyle w:val="a"/>
-        <w:ind w:left="567" w:firstLine="567"/>
-      </w:pPr>
-      <w:r>
-        <w:t>клиент;</w:t>
-      </w:r>
-    </w:p>
-    <w:p>
-      <w:pPr>
-        <w:pStyle w:val="a"/>
-        <w:ind w:left="567" w:firstLine="567"/>
-      </w:pPr>
-      <w:r>
-        <w:t>фактическая цена;</w:t>
-      </w:r>
-    </w:p>
-    <w:p>
-      <w:pPr>
-        <w:pStyle w:val="a"/>
-        <w:ind w:left="567" w:firstLine="567"/>
-      </w:pPr>
-      <w:r>
-        <w:t>дата продажи;</w:t>
-      </w:r>
-    </w:p>
-    <w:p>
-      <w:pPr>
-        <w:pStyle w:val="a"/>
-        <w:ind w:left="567" w:firstLine="567"/>
-      </w:pPr>
-      <w:r>
-        <w:t>факт использования дисконтной карты;</w:t>
-      </w:r>
-    </w:p>
-    <w:p>
-      <w:pPr>
-        <w:pStyle w:val="14"/>
-      </w:pPr>
-      <w:r>
-        <w:t>О</w:t>
-      </w:r>
-      <w:r>
-        <w:t xml:space="preserve"> </w:t>
-      </w:r>
-      <w:r>
-        <w:t>дисконтных картах</w:t>
-      </w:r>
-      <w:r>
-        <w:t>:</w:t>
-      </w:r>
-    </w:p>
-    <w:p>
-      <w:pPr>
-        <w:pStyle w:val="a"/>
-        <w:ind w:left="567" w:firstLine="567"/>
-      </w:pPr>
-      <w:r>
-        <w:t>клиент</w:t>
-      </w:r>
-      <w:r>
-        <w:t>;</w:t>
-      </w:r>
-    </w:p>
-    <w:p>
-      <w:pPr>
-        <w:pStyle w:val="a"/>
-        <w:ind w:left="567" w:firstLine="567"/>
-      </w:pPr>
-      <w:r>
-        <w:t>размер скидки.</w:t>
-      </w:r>
-    </w:p>
-    <w:p>
-      <w:pPr>
-        <w:pStyle w:val="14"/>
-      </w:pPr>
-      <w:r>
-        <w:t>О</w:t>
-      </w:r>
-      <w:r>
-        <w:t xml:space="preserve"> </w:t>
-      </w:r>
-      <w:r>
-        <w:t>транзакциях</w:t>
-      </w:r>
-      <w:r>
-        <w:t>:</w:t>
-      </w:r>
-    </w:p>
-    <w:p>
-      <w:pPr>
-        <w:pStyle w:val="a"/>
-        <w:ind w:left="567" w:firstLine="567"/>
-      </w:pPr>
-      <w:r>
-        <w:t>клиент</w:t>
-      </w:r>
-      <w:r>
-        <w:t>;</w:t>
-      </w:r>
-    </w:p>
-    <w:p>
-      <w:pPr>
-        <w:pStyle w:val="a"/>
-        <w:ind w:left="567" w:firstLine="567"/>
-      </w:pPr>
-      <w:r>
-        <w:t>изменение баланса.</w:t>
+      <w:proofErr w:type="spellStart"/>
+      <w:r>
+        <w:t>start</w:t>
+      </w:r>
+      <w:proofErr w:type="spellEnd"/>
+      <w:r>
+        <w:t>.</w:t>
+      </w:r>
+    </w:p>
+    <w:p>
+      <w:pPr>
+        <w:spacing w:after="160" w:line="259" w:lineRule="auto"/>
+        <w:ind w:firstLine="0"/>
+        <w:jc w:val="left"/>
+        <w:rPr>
+          <w:rFonts w:eastAsia="Arial" w:cs="Times New Roman"/>
+          <w:color w:val="000000"/>
+          <w:szCs w:val="28"/>
+        </w:rPr>
+      </w:pPr>
+      <w:r>
+        <w:rPr>
+          <w:rFonts w:eastAsia="Arial" w:cs="Times New Roman"/>
+          <w:color w:val="000000"/>
+          <w:szCs w:val="28"/>
+        </w:rPr>
+        <w:br w:type="page"/>
       </w:r>
     </w:p>
     <w:p>
@@ -19371,7 +19602,7 @@
           <w:right w:val="nil"/>
           <w:between w:val="nil"/>
         </w:pBdr>
-        <w:spacing w:before="240" w:after="240" w:line="240" w:lineRule="auto"/>
+        <w:spacing w:before="240" w:after="240"/>
         <w:jc w:val="left"/>
         <w:outlineLvl w:val="1"/>
         <w:rPr>
@@ -19387,12 +19618,11 @@
           <w:szCs w:val="28"/>
         </w:rPr>
         <w:lastRenderedPageBreak/>
-        <w:t>Выходные данные</w:t>
-      </w:r>
-    </w:p>
-    <w:p>
-      <w:pPr>
-        <w:pStyle w:val="ac"/>
+        <w:t>Способ вызова и завершения работы программы</w:t>
+      </w:r>
+    </w:p>
+    <w:p>
+      <w:pPr>
         <w:pBdr>
           <w:top w:val="nil"/>
           <w:left w:val="nil"/>
@@ -19400,26 +19630,56 @@
           <w:right w:val="nil"/>
           <w:between w:val="nil"/>
         </w:pBdr>
-        <w:spacing w:before="240" w:after="240"/>
-        <w:ind w:left="0"/>
-        <w:rPr>
-          <w:rFonts w:eastAsia="Arial" w:cs="Times New Roman"/>
-          <w:color w:val="000000"/>
-          <w:szCs w:val="28"/>
-        </w:rPr>
-      </w:pPr>
-      <w:r>
-        <w:rPr>
-          <w:rFonts w:eastAsia="Arial" w:cs="Times New Roman"/>
-          <w:color w:val="000000"/>
-          <w:szCs w:val="28"/>
-        </w:rPr>
-        <w:t>Данные пациентов выводятся в виде списка, где каждая строка содержит информацию о конкретном пациенте.</w:t>
-      </w:r>
-    </w:p>
-    <w:p>
-      <w:pPr>
-        <w:pStyle w:val="ac"/>
+        <w:rPr>
+          <w:rFonts w:eastAsia="Arial" w:cs="Times New Roman"/>
+          <w:color w:val="000000"/>
+          <w:szCs w:val="28"/>
+        </w:rPr>
+      </w:pPr>
+      <w:r>
+        <w:rPr>
+          <w:rFonts w:eastAsia="Arial" w:cs="Times New Roman"/>
+          <w:color w:val="000000"/>
+          <w:szCs w:val="28"/>
+        </w:rPr>
+        <w:t xml:space="preserve">Разрабатываемая программа – веб-приложение, поэтому для начала работы требуется перейти на определённый </w:t>
+      </w:r>
+      <w:r>
+        <w:rPr>
+          <w:rFonts w:eastAsia="Arial" w:cs="Times New Roman"/>
+          <w:color w:val="000000"/>
+          <w:szCs w:val="28"/>
+          <w:lang w:val="en-US"/>
+        </w:rPr>
+        <w:t>URL</w:t>
+      </w:r>
+      <w:r>
+        <w:rPr>
+          <w:rFonts w:eastAsia="Arial" w:cs="Times New Roman"/>
+          <w:color w:val="000000"/>
+          <w:szCs w:val="28"/>
+        </w:rPr>
+        <w:t>, который будет назначен заказчиком на рабочем месте</w:t>
+      </w:r>
+      <w:r>
+        <w:rPr>
+          <w:rFonts w:eastAsia="Arial" w:cs="Times New Roman"/>
+          <w:color w:val="000000"/>
+          <w:szCs w:val="28"/>
+        </w:rPr>
+        <w:t>.</w:t>
+      </w:r>
+      <w:r>
+        <w:rPr>
+          <w:rFonts w:eastAsia="Arial" w:cs="Times New Roman"/>
+          <w:color w:val="000000"/>
+          <w:szCs w:val="28"/>
+        </w:rPr>
+        <w:t xml:space="preserve"> </w:t>
+      </w:r>
+    </w:p>
+    <w:p>
+      <w:pPr>
         <w:pBdr>
           <w:top w:val="nil"/>
           <w:left w:val="nil"/>
@@ -19427,715 +19687,19 @@
           <w:right w:val="nil"/>
           <w:between w:val="nil"/>
         </w:pBdr>
-        <w:spacing w:before="240" w:after="240"/>
-        <w:ind w:left="0"/>
-        <w:rPr>
-          <w:rFonts w:eastAsia="Arial" w:cs="Times New Roman"/>
-          <w:color w:val="000000"/>
-          <w:szCs w:val="28"/>
-        </w:rPr>
-      </w:pPr>
-      <w:r>
-        <w:rPr>
-          <w:rFonts w:eastAsia="Arial" w:cs="Times New Roman"/>
-          <w:color w:val="000000"/>
-          <w:szCs w:val="28"/>
-        </w:rPr>
-        <w:t>Данные о визитах выводятся в календаре с записями.</w:t>
-      </w:r>
-    </w:p>
-    <w:p>
-      <w:pPr>
-        <w:pStyle w:val="ac"/>
-        <w:pBdr>
-          <w:top w:val="nil"/>
-          <w:left w:val="nil"/>
-          <w:bottom w:val="nil"/>
-          <w:right w:val="nil"/>
-          <w:between w:val="nil"/>
-        </w:pBdr>
-        <w:spacing w:before="240" w:after="240"/>
-        <w:ind w:left="0"/>
-        <w:rPr>
-          <w:rFonts w:eastAsia="Arial" w:cs="Times New Roman"/>
-          <w:color w:val="000000"/>
-          <w:szCs w:val="28"/>
-        </w:rPr>
-      </w:pPr>
-      <w:r>
-        <w:rPr>
-          <w:rFonts w:eastAsia="Arial" w:cs="Times New Roman"/>
-          <w:color w:val="000000"/>
-          <w:szCs w:val="28"/>
-        </w:rPr>
-        <w:t>Данные сотрудников выводятся в виде списка, где каждая строка списка содержит информацию о конкретном сотруднике.</w:t>
-      </w:r>
-    </w:p>
-    <w:p>
-      <w:pPr>
-        <w:pStyle w:val="ac"/>
-        <w:pBdr>
-          <w:top w:val="nil"/>
-          <w:left w:val="nil"/>
-          <w:bottom w:val="nil"/>
-          <w:right w:val="nil"/>
-          <w:between w:val="nil"/>
-        </w:pBdr>
-        <w:spacing w:after="240"/>
-        <w:ind w:left="0"/>
-        <w:rPr>
-          <w:rFonts w:eastAsia="Arial" w:cs="Times New Roman"/>
-          <w:color w:val="000000"/>
-          <w:szCs w:val="28"/>
-        </w:rPr>
-      </w:pPr>
-      <w:r>
-        <w:rPr>
-          <w:rFonts w:eastAsia="Arial" w:cs="Times New Roman"/>
-          <w:color w:val="000000"/>
-          <w:szCs w:val="28"/>
-        </w:rPr>
-        <w:t>Данные об услугах выводятся в виде списка, содержащего коды услуг, названия и цены.</w:t>
-      </w:r>
-    </w:p>
-    <w:p>
-      <w:pPr>
-        <w:pStyle w:val="ac"/>
-        <w:pBdr>
-          <w:top w:val="nil"/>
-          <w:left w:val="nil"/>
-          <w:bottom w:val="nil"/>
-          <w:right w:val="nil"/>
-          <w:between w:val="nil"/>
-        </w:pBdr>
-        <w:spacing w:after="240"/>
-        <w:ind w:left="0"/>
-        <w:rPr>
-          <w:rFonts w:eastAsia="Arial" w:cs="Times New Roman"/>
-          <w:color w:val="000000"/>
-          <w:szCs w:val="28"/>
-        </w:rPr>
-      </w:pPr>
-      <w:r>
-        <w:rPr>
-          <w:rFonts w:eastAsia="Arial" w:cs="Times New Roman"/>
-          <w:color w:val="000000"/>
-          <w:szCs w:val="28"/>
-        </w:rPr>
-        <w:t>Данные о предоставленные услугах находятся в конкретных визитах.</w:t>
-      </w:r>
-    </w:p>
-    <w:p>
-      <w:pPr>
-        <w:pStyle w:val="ac"/>
-        <w:pBdr>
-          <w:top w:val="nil"/>
-          <w:left w:val="nil"/>
-          <w:bottom w:val="nil"/>
-          <w:right w:val="nil"/>
-          <w:between w:val="nil"/>
-        </w:pBdr>
-        <w:spacing w:after="240"/>
-        <w:ind w:left="0"/>
-        <w:rPr>
-          <w:rFonts w:eastAsia="Arial" w:cs="Times New Roman"/>
-          <w:color w:val="000000"/>
-          <w:szCs w:val="28"/>
-        </w:rPr>
-      </w:pPr>
-      <w:r>
-        <w:rPr>
-          <w:rFonts w:eastAsia="Arial" w:cs="Times New Roman"/>
-          <w:color w:val="000000"/>
-          <w:szCs w:val="28"/>
-        </w:rPr>
-        <w:t>Данные о товарах выводятся в виде списка, содержащего коды товаров, названия и цены.</w:t>
-      </w:r>
-    </w:p>
-    <w:p>
-      <w:pPr>
-        <w:pStyle w:val="ac"/>
-        <w:pBdr>
-          <w:top w:val="nil"/>
-          <w:left w:val="nil"/>
-          <w:bottom w:val="nil"/>
-          <w:right w:val="nil"/>
-          <w:between w:val="nil"/>
-        </w:pBdr>
-        <w:spacing w:after="240"/>
-        <w:ind w:left="0"/>
-        <w:rPr>
-          <w:rFonts w:eastAsia="Arial" w:cs="Times New Roman"/>
-          <w:color w:val="000000"/>
-          <w:szCs w:val="28"/>
-        </w:rPr>
-      </w:pPr>
-      <w:r>
-        <w:rPr>
-          <w:rFonts w:eastAsia="Arial" w:cs="Times New Roman"/>
-          <w:color w:val="000000"/>
-          <w:szCs w:val="28"/>
-        </w:rPr>
-        <w:t>Данные о проданных товарах выводятся в виде списка</w:t>
-      </w:r>
-      <w:r>
-        <w:rPr>
-          <w:rFonts w:eastAsia="Arial" w:cs="Times New Roman"/>
-          <w:color w:val="000000"/>
-          <w:szCs w:val="28"/>
-        </w:rPr>
-        <w:t>.</w:t>
-      </w:r>
-    </w:p>
-    <w:p>
-      <w:pPr>
-        <w:pStyle w:val="ac"/>
-        <w:pBdr>
-          <w:top w:val="nil"/>
-          <w:left w:val="nil"/>
-          <w:bottom w:val="nil"/>
-          <w:right w:val="nil"/>
-          <w:between w:val="nil"/>
-        </w:pBdr>
-        <w:spacing w:after="240"/>
-        <w:ind w:left="0"/>
-        <w:rPr>
-          <w:rFonts w:eastAsia="Arial" w:cs="Times New Roman"/>
-          <w:color w:val="000000"/>
-          <w:szCs w:val="28"/>
-        </w:rPr>
-      </w:pPr>
-      <w:r>
-        <w:rPr>
-          <w:rFonts w:eastAsia="Arial" w:cs="Times New Roman"/>
-          <w:color w:val="000000"/>
-          <w:szCs w:val="28"/>
-        </w:rPr>
-        <w:t xml:space="preserve">Данные о дисконтных </w:t>
-      </w:r>
-      <w:r>
-        <w:rPr>
-          <w:rFonts w:eastAsia="Arial" w:cs="Times New Roman"/>
-          <w:color w:val="000000"/>
-          <w:szCs w:val="28"/>
-        </w:rPr>
-        <w:t>картах выводятся вместе с данными пациентов.</w:t>
-      </w:r>
-    </w:p>
-    <w:p>
-      <w:pPr>
-        <w:pStyle w:val="ac"/>
-        <w:pBdr>
-          <w:top w:val="nil"/>
-          <w:left w:val="nil"/>
-          <w:bottom w:val="nil"/>
-          <w:right w:val="nil"/>
-          <w:between w:val="nil"/>
-        </w:pBdr>
-        <w:spacing w:after="240"/>
-        <w:ind w:left="0"/>
-        <w:rPr>
-          <w:rFonts w:eastAsia="Arial" w:cs="Times New Roman"/>
-          <w:color w:val="000000"/>
-          <w:szCs w:val="28"/>
-        </w:rPr>
-      </w:pPr>
-      <w:r>
-        <w:rPr>
-          <w:rFonts w:eastAsia="Arial" w:cs="Times New Roman"/>
-          <w:color w:val="000000"/>
-          <w:szCs w:val="28"/>
-        </w:rPr>
-        <w:t>Данные о транзакциях выводятся в виде списка.</w:t>
-      </w:r>
-    </w:p>
-    <w:p>
-      <w:pPr>
-        <w:spacing w:after="160" w:line="259" w:lineRule="auto"/>
-        <w:ind w:firstLine="0"/>
-        <w:jc w:val="left"/>
-        <w:rPr>
-          <w:rFonts w:ascii="Arial" w:eastAsia="Arial" w:hAnsi="Arial" w:cs="Arial"/>
-          <w:smallCaps/>
-          <w:color w:val="000000"/>
-          <w:sz w:val="32"/>
-          <w:szCs w:val="32"/>
-        </w:rPr>
-      </w:pPr>
-      <w:r>
-        <w:rPr>
-          <w:rFonts w:ascii="Arial" w:eastAsia="Arial" w:hAnsi="Arial" w:cs="Arial"/>
-          <w:smallCaps/>
-          <w:color w:val="000000"/>
-          <w:sz w:val="32"/>
-          <w:szCs w:val="32"/>
-        </w:rPr>
-        <w:br w:type="page"/>
-      </w:r>
-    </w:p>
-    <w:p>
-      <w:pPr>
-        <w:numPr>
-          <w:ilvl w:val="0"/>
-          <w:numId w:val="1"/>
-        </w:numPr>
-        <w:pBdr>
-          <w:top w:val="nil"/>
-          <w:left w:val="nil"/>
-          <w:bottom w:val="nil"/>
-          <w:right w:val="nil"/>
-          <w:between w:val="nil"/>
-        </w:pBdr>
-        <w:spacing w:after="240" w:line="240" w:lineRule="auto"/>
-        <w:jc w:val="center"/>
-        <w:outlineLvl w:val="0"/>
-        <w:rPr>
-          <w:rFonts w:ascii="Arial" w:eastAsia="Arial" w:hAnsi="Arial" w:cs="Arial"/>
-          <w:smallCaps/>
-          <w:color w:val="000000"/>
-          <w:sz w:val="32"/>
-          <w:szCs w:val="32"/>
-        </w:rPr>
-      </w:pPr>
-      <w:r>
-        <w:rPr>
-          <w:rFonts w:ascii="Arial" w:eastAsia="Arial" w:hAnsi="Arial" w:cs="Arial"/>
-          <w:smallCaps/>
-          <w:color w:val="000000"/>
-          <w:sz w:val="32"/>
-          <w:szCs w:val="32"/>
-        </w:rPr>
-        <w:lastRenderedPageBreak/>
-        <w:t>Используемые технические средства</w:t>
-      </w:r>
-    </w:p>
-    <w:p>
-      <w:pPr>
-        <w:rPr>
-          <w:color w:val="000000"/>
-          <w:szCs w:val="28"/>
-        </w:rPr>
-      </w:pPr>
-      <w:r>
-        <w:rPr>
-          <w:color w:val="000000"/>
-          <w:szCs w:val="28"/>
-        </w:rPr>
-        <w:t>Для использования разрабатываемого веб-приложения устройство пользователя должно обладать следующими техническими требованиями, соответствующим требованиям использования основных браузеров (</w:t>
-      </w:r>
-      <w:proofErr w:type="spellStart"/>
-      <w:r>
-        <w:rPr>
-          <w:color w:val="000000"/>
-          <w:szCs w:val="28"/>
-        </w:rPr>
-        <w:t>Chrome</w:t>
-      </w:r>
-      <w:proofErr w:type="spellEnd"/>
-      <w:r>
-        <w:rPr>
-          <w:color w:val="000000"/>
-          <w:szCs w:val="28"/>
-        </w:rPr>
-        <w:t xml:space="preserve">, </w:t>
-      </w:r>
-      <w:proofErr w:type="spellStart"/>
-      <w:r>
-        <w:rPr>
-          <w:color w:val="000000"/>
-          <w:szCs w:val="28"/>
-        </w:rPr>
-        <w:t>Firefox</w:t>
-      </w:r>
-      <w:proofErr w:type="spellEnd"/>
-      <w:r>
-        <w:rPr>
-          <w:color w:val="000000"/>
-          <w:szCs w:val="28"/>
-        </w:rPr>
-        <w:t xml:space="preserve">, </w:t>
-      </w:r>
-      <w:proofErr w:type="spellStart"/>
-      <w:r>
-        <w:rPr>
-          <w:color w:val="000000"/>
-          <w:szCs w:val="28"/>
-        </w:rPr>
-        <w:t>Internet</w:t>
-      </w:r>
-      <w:proofErr w:type="spellEnd"/>
-      <w:r>
-        <w:rPr>
-          <w:color w:val="000000"/>
-          <w:szCs w:val="28"/>
-        </w:rPr>
-        <w:t xml:space="preserve"> </w:t>
-      </w:r>
-      <w:proofErr w:type="spellStart"/>
-      <w:r>
-        <w:rPr>
-          <w:color w:val="000000"/>
-          <w:szCs w:val="28"/>
-        </w:rPr>
-        <w:t>Explorer</w:t>
-      </w:r>
-      <w:proofErr w:type="spellEnd"/>
-      <w:r>
-        <w:rPr>
-          <w:color w:val="000000"/>
-          <w:szCs w:val="28"/>
-        </w:rPr>
-        <w:t xml:space="preserve">, </w:t>
-      </w:r>
-      <w:r>
-        <w:rPr>
-          <w:color w:val="000000"/>
-          <w:szCs w:val="28"/>
-          <w:lang w:val="en-US"/>
-        </w:rPr>
-        <w:t>Opera</w:t>
-      </w:r>
-      <w:r>
-        <w:rPr>
-          <w:color w:val="000000"/>
-          <w:szCs w:val="28"/>
-        </w:rPr>
-        <w:t xml:space="preserve">, </w:t>
-      </w:r>
-      <w:r>
-        <w:rPr>
-          <w:color w:val="000000"/>
-          <w:szCs w:val="28"/>
-          <w:lang w:val="en-US"/>
-        </w:rPr>
-        <w:t>Safari</w:t>
-      </w:r>
-      <w:r>
-        <w:rPr>
-          <w:color w:val="000000"/>
-          <w:szCs w:val="28"/>
-        </w:rPr>
-        <w:t xml:space="preserve"> и т.п.) (URL: </w:t>
-      </w:r>
-      <w:hyperlink r:id="rId14" w:history="1">
-        <w:r>
-          <w:rPr>
-            <w:rStyle w:val="afb"/>
-            <w:szCs w:val="28"/>
-          </w:rPr>
-          <w:t>https://support.google.com/chrome/a/answer/7100626</w:t>
-        </w:r>
-      </w:hyperlink>
-      <w:r>
-        <w:rPr>
-          <w:color w:val="000000"/>
-          <w:szCs w:val="28"/>
-        </w:rPr>
-        <w:t>, дата обращения: 1</w:t>
-      </w:r>
-      <w:r>
-        <w:rPr>
-          <w:color w:val="000000"/>
-          <w:szCs w:val="28"/>
-        </w:rPr>
-        <w:t>8</w:t>
-      </w:r>
-      <w:r>
-        <w:rPr>
-          <w:color w:val="000000"/>
-          <w:szCs w:val="28"/>
-        </w:rPr>
-        <w:t>.05.2</w:t>
-      </w:r>
-      <w:r>
-        <w:rPr>
-          <w:color w:val="000000"/>
-          <w:szCs w:val="28"/>
-        </w:rPr>
-        <w:t>1</w:t>
-      </w:r>
-      <w:r>
-        <w:rPr>
-          <w:color w:val="000000"/>
-          <w:szCs w:val="28"/>
-        </w:rPr>
-        <w:t>):</w:t>
-      </w:r>
-    </w:p>
-    <w:p>
-      <w:pPr>
-        <w:numPr>
-          <w:ilvl w:val="0"/>
-          <w:numId w:val="13"/>
-        </w:numPr>
-        <w:tabs>
-          <w:tab w:val="left" w:pos="567"/>
-        </w:tabs>
-        <w:ind w:left="567" w:firstLine="567"/>
-        <w:rPr>
-          <w:sz w:val="24"/>
-          <w:szCs w:val="24"/>
-        </w:rPr>
-      </w:pPr>
-      <w:r>
-        <w:rPr>
-          <w:color w:val="000000"/>
-          <w:szCs w:val="28"/>
-        </w:rPr>
-        <w:t xml:space="preserve">ОС </w:t>
-      </w:r>
-      <w:proofErr w:type="spellStart"/>
-      <w:r>
-        <w:rPr>
-          <w:color w:val="000000"/>
-          <w:szCs w:val="28"/>
-        </w:rPr>
-        <w:t>Windows</w:t>
-      </w:r>
-      <w:proofErr w:type="spellEnd"/>
-      <w:r>
-        <w:rPr>
-          <w:color w:val="000000"/>
-          <w:szCs w:val="28"/>
-        </w:rPr>
-        <w:t> 7</w:t>
-      </w:r>
-      <w:r>
-        <w:rPr>
-          <w:color w:val="000000"/>
-          <w:szCs w:val="28"/>
-        </w:rPr>
-        <w:t xml:space="preserve"> (</w:t>
-      </w:r>
-      <w:r>
-        <w:rPr>
-          <w:color w:val="000000"/>
-          <w:szCs w:val="28"/>
-        </w:rPr>
-        <w:t xml:space="preserve">поддержка завершится не ранее 15.01.2022), </w:t>
-      </w:r>
-      <w:proofErr w:type="spellStart"/>
-      <w:r>
-        <w:rPr>
-          <w:color w:val="000000"/>
-          <w:szCs w:val="28"/>
-        </w:rPr>
-        <w:t>Windows</w:t>
-      </w:r>
-      <w:proofErr w:type="spellEnd"/>
-      <w:r>
-        <w:rPr>
-          <w:color w:val="000000"/>
-          <w:szCs w:val="28"/>
-        </w:rPr>
-        <w:t xml:space="preserve"> 8, </w:t>
-      </w:r>
-      <w:proofErr w:type="spellStart"/>
-      <w:r>
-        <w:rPr>
-          <w:color w:val="000000"/>
-          <w:szCs w:val="28"/>
-        </w:rPr>
-        <w:t>Windows</w:t>
-      </w:r>
-      <w:proofErr w:type="spellEnd"/>
-      <w:r>
-        <w:rPr>
-          <w:color w:val="000000"/>
-          <w:szCs w:val="28"/>
-        </w:rPr>
-        <w:t xml:space="preserve"> 8.1, </w:t>
-      </w:r>
-      <w:proofErr w:type="spellStart"/>
-      <w:r>
-        <w:rPr>
-          <w:color w:val="000000"/>
-          <w:szCs w:val="28"/>
-        </w:rPr>
-        <w:t>Windows</w:t>
-      </w:r>
-      <w:proofErr w:type="spellEnd"/>
-      <w:r>
-        <w:rPr>
-          <w:color w:val="000000"/>
-          <w:szCs w:val="28"/>
-        </w:rPr>
-        <w:t xml:space="preserve"> 10 или более поздней версии или </w:t>
-      </w:r>
-      <w:r>
-        <w:rPr>
-          <w:color w:val="000000"/>
-          <w:szCs w:val="28"/>
-          <w:highlight w:val="white"/>
-        </w:rPr>
-        <w:t xml:space="preserve">OS X </w:t>
-      </w:r>
-      <w:r>
-        <w:rPr>
-          <w:color w:val="000000"/>
-          <w:szCs w:val="28"/>
-          <w:highlight w:val="white"/>
-          <w:lang w:val="en-US"/>
-        </w:rPr>
-        <w:t>El</w:t>
-      </w:r>
-      <w:r>
-        <w:rPr>
-          <w:color w:val="000000"/>
-          <w:szCs w:val="28"/>
-          <w:highlight w:val="white"/>
-        </w:rPr>
-        <w:t xml:space="preserve"> </w:t>
-      </w:r>
-      <w:r>
-        <w:rPr>
-          <w:color w:val="000000"/>
-          <w:szCs w:val="28"/>
-          <w:highlight w:val="white"/>
-          <w:lang w:val="en-US"/>
-        </w:rPr>
-        <w:t>Capitan</w:t>
-      </w:r>
-      <w:r>
-        <w:rPr>
-          <w:color w:val="000000"/>
-          <w:szCs w:val="28"/>
-          <w:highlight w:val="white"/>
-        </w:rPr>
-        <w:t> 10.1</w:t>
-      </w:r>
-      <w:r>
-        <w:rPr>
-          <w:color w:val="000000"/>
-          <w:szCs w:val="28"/>
-          <w:highlight w:val="white"/>
-        </w:rPr>
-        <w:t>1</w:t>
-      </w:r>
-      <w:r>
-        <w:rPr>
-          <w:color w:val="000000"/>
-          <w:szCs w:val="28"/>
-          <w:highlight w:val="white"/>
-        </w:rPr>
-        <w:t xml:space="preserve"> или более поздней версии</w:t>
-      </w:r>
-      <w:r>
-        <w:rPr>
-          <w:color w:val="000000"/>
-          <w:szCs w:val="28"/>
-        </w:rPr>
-        <w:t>.</w:t>
-      </w:r>
-    </w:p>
-    <w:p>
-      <w:pPr>
-        <w:numPr>
-          <w:ilvl w:val="0"/>
-          <w:numId w:val="13"/>
-        </w:numPr>
-        <w:tabs>
-          <w:tab w:val="left" w:pos="567"/>
-        </w:tabs>
-        <w:ind w:left="567" w:firstLine="567"/>
-      </w:pPr>
-      <w:r>
-        <w:rPr>
-          <w:color w:val="000000"/>
-          <w:szCs w:val="28"/>
-        </w:rPr>
-        <w:t xml:space="preserve">процессор </w:t>
-      </w:r>
-      <w:proofErr w:type="spellStart"/>
-      <w:r>
-        <w:rPr>
-          <w:color w:val="000000"/>
-          <w:szCs w:val="28"/>
-        </w:rPr>
-        <w:t>Intel</w:t>
-      </w:r>
-      <w:proofErr w:type="spellEnd"/>
-      <w:r>
-        <w:rPr>
-          <w:color w:val="000000"/>
-          <w:szCs w:val="28"/>
-        </w:rPr>
-        <w:t xml:space="preserve"> </w:t>
-      </w:r>
-      <w:proofErr w:type="spellStart"/>
-      <w:r>
-        <w:rPr>
-          <w:color w:val="000000"/>
-          <w:szCs w:val="28"/>
-        </w:rPr>
-        <w:t>Pentium</w:t>
-      </w:r>
-      <w:proofErr w:type="spellEnd"/>
-      <w:r>
-        <w:rPr>
-          <w:color w:val="000000"/>
-          <w:szCs w:val="28"/>
-        </w:rPr>
-        <w:t> 4 или более поздней версии с поддержкой SSE</w:t>
-      </w:r>
-      <w:r>
-        <w:rPr>
-          <w:color w:val="000000"/>
-          <w:szCs w:val="28"/>
-        </w:rPr>
-        <w:t>3</w:t>
-      </w:r>
-      <w:r>
-        <w:rPr>
-          <w:color w:val="000000"/>
-          <w:szCs w:val="28"/>
-        </w:rPr>
-        <w:t>.</w:t>
-      </w:r>
-    </w:p>
-    <w:p>
-      <w:pPr>
-        <w:numPr>
-          <w:ilvl w:val="0"/>
-          <w:numId w:val="1"/>
-        </w:numPr>
-        <w:pBdr>
-          <w:top w:val="nil"/>
-          <w:left w:val="nil"/>
-          <w:bottom w:val="nil"/>
-          <w:right w:val="nil"/>
-          <w:between w:val="nil"/>
-        </w:pBdr>
-        <w:spacing w:after="240" w:line="240" w:lineRule="auto"/>
-        <w:jc w:val="center"/>
-        <w:outlineLvl w:val="0"/>
-        <w:rPr>
-          <w:rFonts w:ascii="Arial" w:eastAsia="Arial" w:hAnsi="Arial" w:cs="Arial"/>
-          <w:smallCaps/>
-          <w:color w:val="000000"/>
-          <w:sz w:val="32"/>
-          <w:szCs w:val="32"/>
-        </w:rPr>
-      </w:pPr>
-      <w:r>
-        <w:rPr>
-          <w:rFonts w:ascii="Arial" w:eastAsia="Arial" w:hAnsi="Arial" w:cs="Arial"/>
-          <w:smallCaps/>
-          <w:color w:val="000000"/>
-          <w:sz w:val="32"/>
-          <w:szCs w:val="32"/>
-        </w:rPr>
-        <w:t xml:space="preserve">Вызов и загрузка </w:t>
-      </w:r>
-      <w:r>
-        <w:rPr>
-          <w:rFonts w:ascii="Arial" w:eastAsia="Arial" w:hAnsi="Arial" w:cs="Arial"/>
-          <w:smallCaps/>
-          <w:color w:val="000000"/>
-          <w:sz w:val="32"/>
-          <w:szCs w:val="32"/>
-        </w:rPr>
-        <w:t>системы</w:t>
+        <w:rPr>
+          <w:rFonts w:eastAsia="Arial" w:cs="Times New Roman"/>
+          <w:color w:val="000000"/>
+          <w:szCs w:val="28"/>
+        </w:rPr>
+      </w:pPr>
+      <w:r>
+        <w:rPr>
+          <w:rFonts w:eastAsia="Arial" w:cs="Times New Roman"/>
+          <w:color w:val="000000"/>
+          <w:szCs w:val="28"/>
+        </w:rPr>
+        <w:t>Для прекращения работы необходимо покинуть браузер или вкладку, в которой открыто веб-приложение.</w:t>
       </w:r>
     </w:p>
     <w:p>
@@ -20151,183 +19715,7 @@
           <w:right w:val="nil"/>
           <w:between w:val="nil"/>
         </w:pBdr>
-        <w:spacing w:before="240" w:after="240" w:line="240" w:lineRule="auto"/>
-        <w:jc w:val="left"/>
-        <w:outlineLvl w:val="1"/>
-        <w:rPr>
-          <w:rFonts w:eastAsia="Arial" w:cs="Times New Roman"/>
-          <w:color w:val="000000"/>
-          <w:szCs w:val="28"/>
-        </w:rPr>
-      </w:pPr>
-      <w:r>
-        <w:rPr>
-          <w:rFonts w:eastAsia="Arial" w:cs="Times New Roman"/>
-          <w:color w:val="000000"/>
-          <w:szCs w:val="28"/>
-        </w:rPr>
-        <w:t>Конфигурирование и загрузка программы</w:t>
-      </w:r>
-    </w:p>
-    <w:p>
-      <w:pPr>
-        <w:pBdr>
-          <w:top w:val="nil"/>
-          <w:left w:val="nil"/>
-          <w:bottom w:val="nil"/>
-          <w:right w:val="nil"/>
-          <w:between w:val="nil"/>
-        </w:pBdr>
-        <w:spacing w:before="240" w:after="240" w:line="240" w:lineRule="auto"/>
-        <w:rPr>
-          <w:rFonts w:eastAsia="Arial" w:cs="Times New Roman"/>
-          <w:color w:val="000000"/>
-          <w:szCs w:val="28"/>
-        </w:rPr>
-      </w:pPr>
-      <w:commentRangeStart w:id="1"/>
-      <w:r>
-        <w:rPr>
-          <w:rFonts w:eastAsia="Arial" w:cs="Times New Roman"/>
-          <w:color w:val="000000"/>
-          <w:szCs w:val="28"/>
-        </w:rPr>
-        <w:t>Приложение не нуждается в установке.</w:t>
-      </w:r>
-      <w:commentRangeEnd w:id="1"/>
-      <w:r>
-        <w:rPr>
-          <w:rStyle w:val="af2"/>
-        </w:rPr>
-        <w:commentReference w:id="1"/>
-      </w:r>
-    </w:p>
-    <w:p>
-      <w:pPr>
-        <w:numPr>
-          <w:ilvl w:val="1"/>
-          <w:numId w:val="1"/>
-        </w:numPr>
-        <w:pBdr>
-          <w:top w:val="nil"/>
-          <w:left w:val="nil"/>
-          <w:bottom w:val="nil"/>
-          <w:right w:val="nil"/>
-          <w:between w:val="nil"/>
-        </w:pBdr>
-        <w:spacing w:before="240" w:after="240" w:line="240" w:lineRule="auto"/>
-        <w:jc w:val="left"/>
-        <w:outlineLvl w:val="1"/>
-        <w:rPr>
-          <w:rFonts w:eastAsia="Arial" w:cs="Times New Roman"/>
-          <w:color w:val="000000"/>
-          <w:szCs w:val="28"/>
-        </w:rPr>
-      </w:pPr>
-      <w:r>
-        <w:rPr>
-          <w:rFonts w:eastAsia="Arial" w:cs="Times New Roman"/>
-          <w:color w:val="000000"/>
-          <w:szCs w:val="28"/>
-        </w:rPr>
-        <w:t>Способ вызова и завершения работы программы</w:t>
-      </w:r>
-    </w:p>
-    <w:p>
-      <w:pPr>
-        <w:pBdr>
-          <w:top w:val="nil"/>
-          <w:left w:val="nil"/>
-          <w:bottom w:val="nil"/>
-          <w:right w:val="nil"/>
-          <w:between w:val="nil"/>
-        </w:pBdr>
-        <w:rPr>
-          <w:rFonts w:eastAsia="Arial" w:cs="Times New Roman"/>
-          <w:color w:val="000000"/>
-          <w:szCs w:val="28"/>
-        </w:rPr>
-      </w:pPr>
-      <w:r>
-        <w:rPr>
-          <w:rFonts w:eastAsia="Arial" w:cs="Times New Roman"/>
-          <w:color w:val="000000"/>
-          <w:szCs w:val="28"/>
-        </w:rPr>
-        <w:t xml:space="preserve">Разрабатываемая программа – веб-приложение, поэтому для начала работы требуется перейти на определённый </w:t>
-      </w:r>
-      <w:r>
-        <w:rPr>
-          <w:rFonts w:eastAsia="Arial" w:cs="Times New Roman"/>
-          <w:color w:val="000000"/>
-          <w:szCs w:val="28"/>
-          <w:lang w:val="en-US"/>
-        </w:rPr>
-        <w:t>URL</w:t>
-      </w:r>
-      <w:r>
-        <w:rPr>
-          <w:rFonts w:eastAsia="Arial" w:cs="Times New Roman"/>
-          <w:color w:val="000000"/>
-          <w:szCs w:val="28"/>
-        </w:rPr>
-        <w:t>, который будет назначен заказчиком на рабочем месте</w:t>
-      </w:r>
-      <w:r>
-        <w:rPr>
-          <w:rFonts w:eastAsia="Arial" w:cs="Times New Roman"/>
-          <w:color w:val="000000"/>
-          <w:szCs w:val="28"/>
-        </w:rPr>
-        <w:t>.</w:t>
-      </w:r>
-      <w:r>
-        <w:rPr>
-          <w:rFonts w:eastAsia="Arial" w:cs="Times New Roman"/>
-          <w:color w:val="000000"/>
-          <w:szCs w:val="28"/>
-        </w:rPr>
-        <w:t xml:space="preserve"> </w:t>
-      </w:r>
-    </w:p>
-    <w:p>
-      <w:pPr>
-        <w:pBdr>
-          <w:top w:val="nil"/>
-          <w:left w:val="nil"/>
-          <w:bottom w:val="nil"/>
-          <w:right w:val="nil"/>
-          <w:between w:val="nil"/>
-        </w:pBdr>
-        <w:rPr>
-          <w:rFonts w:eastAsia="Arial" w:cs="Times New Roman"/>
-          <w:color w:val="000000"/>
-          <w:szCs w:val="28"/>
-        </w:rPr>
-      </w:pPr>
-      <w:r>
-        <w:rPr>
-          <w:rFonts w:eastAsia="Arial" w:cs="Times New Roman"/>
-          <w:color w:val="000000"/>
-          <w:szCs w:val="28"/>
-        </w:rPr>
-        <w:t>Для прекращения работы необходимо покинуть браузер или вкладку, в которой открыто веб-приложение.</w:t>
-      </w:r>
-    </w:p>
-    <w:p>
-      <w:pPr>
-        <w:numPr>
-          <w:ilvl w:val="1"/>
-          <w:numId w:val="1"/>
-        </w:numPr>
-        <w:pBdr>
-          <w:top w:val="nil"/>
-          <w:left w:val="nil"/>
-          <w:bottom w:val="nil"/>
-          <w:right w:val="nil"/>
-          <w:between w:val="nil"/>
-        </w:pBdr>
-        <w:spacing w:before="240" w:after="240" w:line="240" w:lineRule="auto"/>
+        <w:spacing w:before="240" w:after="240"/>
         <w:jc w:val="left"/>
         <w:outlineLvl w:val="1"/>
         <w:rPr>
@@ -20622,8 +20010,8 @@
         <w:pStyle w:val="17"/>
         <w:outlineLvl w:val="9"/>
       </w:pPr>
-      <w:bookmarkStart w:id="2" w:name="_Toc70531021"/>
-      <w:bookmarkStart w:id="3" w:name="_Toc58977747"/>
+      <w:bookmarkStart w:id="2" w:name="_Toc58977747"/>
+      <w:bookmarkStart w:id="3" w:name="_Toc70531021"/>
       <w:r>
         <w:rPr>
           <w:caps w:val="0"/>
@@ -20631,7 +20019,7 @@
         <w:lastRenderedPageBreak/>
         <w:t>ТЕРМИНЫ, ПОНЯТИЯ И СОКРАЩЕНИЯ</w:t>
       </w:r>
-      <w:bookmarkEnd w:id="3"/>
+      <w:bookmarkEnd w:id="2"/>
     </w:p>
     <w:p>
       <w:pPr>
@@ -21300,7 +20688,7 @@
         <w:ind w:left="567" w:firstLine="567"/>
       </w:pPr>
       <w:r>
-        <w:t>учет товаров и материалов на складе;</w:t>
+        <w:t>учет оказываемых клиникой услуг, их классификация по номенклатуре медицинских услуг;</w:t>
       </w:r>
     </w:p>
     <w:p>
@@ -21313,7 +20701,7 @@
         <w:ind w:left="567" w:firstLine="567"/>
       </w:pPr>
       <w:r>
-        <w:t>учет оказываемых клиникой услуг, их классификация по номенклатуре медицинских услуг;</w:t>
+        <w:t>учет клиентов клиники, изменение и добавление информации о них, добавление клиента в архив и удаление из него;</w:t>
       </w:r>
     </w:p>
     <w:p>
@@ -21326,7 +20714,7 @@
         <w:ind w:left="567" w:firstLine="567"/>
       </w:pPr>
       <w:r>
-        <w:t>учет клиентов клиники, изменение и добавление информации о них, добавление клиента в архив и удаление из него;</w:t>
+        <w:t>учет дисконтных карт клиентов;</w:t>
       </w:r>
     </w:p>
     <w:p>
@@ -21339,19 +20727,6 @@
         <w:ind w:left="567" w:firstLine="567"/>
       </w:pPr>
       <w:r>
-        <w:t>учет дисконтных карт клиентов;</w:t>
-      </w:r>
-    </w:p>
-    <w:p>
-      <w:pPr>
-        <w:pStyle w:val="a"/>
-        <w:numPr>
-          <w:ilvl w:val="2"/>
-          <w:numId w:val="22"/>
-        </w:numPr>
-        <w:ind w:left="567" w:firstLine="567"/>
-      </w:pPr>
-      <w:r>
         <w:t>возможность ограничения прав.</w:t>
       </w:r>
     </w:p>
@@ -21436,8 +20811,16 @@
         <w:pStyle w:val="a"/>
       </w:pPr>
       <w:r>
+        <w:t>профессия;</w:t>
+      </w:r>
+    </w:p>
+    <w:p>
+      <w:pPr>
+        <w:pStyle w:val="a"/>
+      </w:pPr>
+      <w:r>
         <w:lastRenderedPageBreak/>
-        <w:t>профессия;</w:t>
+        <w:t>телефон;</w:t>
       </w:r>
     </w:p>
     <w:p>
@@ -21445,7 +20828,7 @@
         <w:pStyle w:val="a"/>
       </w:pPr>
       <w:r>
-        <w:t>телефон;</w:t>
+        <w:t>пол;</w:t>
       </w:r>
     </w:p>
     <w:p>
@@ -21453,7 +20836,7 @@
         <w:pStyle w:val="a"/>
       </w:pPr>
       <w:r>
-        <w:t>пол;</w:t>
+        <w:t>место рождения;</w:t>
       </w:r>
     </w:p>
     <w:p>
@@ -21461,7 +20844,7 @@
         <w:pStyle w:val="a"/>
       </w:pPr>
       <w:r>
-        <w:t>место рождения;</w:t>
+        <w:t>статус архивации;</w:t>
       </w:r>
     </w:p>
     <w:p>
@@ -21469,7 +20852,7 @@
         <w:pStyle w:val="a"/>
       </w:pPr>
       <w:r>
-        <w:t>статус архивации;</w:t>
+        <w:t>откуда узнал;</w:t>
       </w:r>
     </w:p>
     <w:p>
@@ -21477,7 +20860,7 @@
         <w:pStyle w:val="a"/>
       </w:pPr>
       <w:r>
-        <w:t>откуда узнал;</w:t>
+        <w:t>адрес электронной почты;</w:t>
       </w:r>
     </w:p>
     <w:p>
@@ -21485,7 +20868,7 @@
         <w:pStyle w:val="a"/>
       </w:pPr>
       <w:r>
-        <w:t>адрес электронной почты;</w:t>
+        <w:t>комментарий;</w:t>
       </w:r>
     </w:p>
     <w:p>
@@ -21493,6 +20876,79 @@
         <w:pStyle w:val="a"/>
       </w:pPr>
       <w:r>
+        <w:t>баланс;</w:t>
+      </w:r>
+    </w:p>
+    <w:p>
+      <w:pPr>
+        <w:pStyle w:val="a"/>
+      </w:pPr>
+      <w:r>
+        <w:t>постоянная скидка.</w:t>
+      </w:r>
+    </w:p>
+    <w:p>
+      <w:pPr>
+        <w:pStyle w:val="14"/>
+      </w:pPr>
+      <w:r>
+        <w:t xml:space="preserve">О </w:t>
+      </w:r>
+      <w:r>
+        <w:t>визитах</w:t>
+      </w:r>
+      <w:r>
+        <w:t>:</w:t>
+      </w:r>
+    </w:p>
+    <w:p>
+      <w:pPr>
+        <w:pStyle w:val="a"/>
+      </w:pPr>
+      <w:r>
+        <w:t>пациент;</w:t>
+      </w:r>
+    </w:p>
+    <w:p>
+      <w:pPr>
+        <w:pStyle w:val="a"/>
+      </w:pPr>
+      <w:r>
+        <w:t>дата</w:t>
+      </w:r>
+      <w:r>
+        <w:t>;</w:t>
+      </w:r>
+    </w:p>
+    <w:p>
+      <w:pPr>
+        <w:pStyle w:val="a"/>
+      </w:pPr>
+      <w:r>
+        <w:t>статус первичности;</w:t>
+      </w:r>
+    </w:p>
+    <w:p>
+      <w:pPr>
+        <w:pStyle w:val="a"/>
+      </w:pPr>
+      <w:r>
+        <w:t>причина;</w:t>
+      </w:r>
+    </w:p>
+    <w:p>
+      <w:pPr>
+        <w:pStyle w:val="a"/>
+      </w:pPr>
+      <w:r>
+        <w:t>посещённые врачи;</w:t>
+      </w:r>
+    </w:p>
+    <w:p>
+      <w:pPr>
+        <w:pStyle w:val="a"/>
+      </w:pPr>
+      <w:r>
         <w:t>комментарий;</w:t>
       </w:r>
     </w:p>
@@ -21501,7 +20957,24 @@
         <w:pStyle w:val="a"/>
       </w:pPr>
       <w:r>
-        <w:t>баланс;</w:t>
+        <w:t>статус.</w:t>
+      </w:r>
+      <w:r>
+        <w:t xml:space="preserve"> </w:t>
+      </w:r>
+    </w:p>
+    <w:p>
+      <w:pPr>
+        <w:pStyle w:val="14"/>
+      </w:pPr>
+      <w:r>
+        <w:t xml:space="preserve">О </w:t>
+      </w:r>
+      <w:r>
+        <w:t>сотрудниках</w:t>
+      </w:r>
+      <w:r>
+        <w:t>:</w:t>
       </w:r>
     </w:p>
     <w:p>
@@ -21509,7 +20982,58 @@
         <w:pStyle w:val="a"/>
       </w:pPr>
       <w:r>
-        <w:t>постоянная скидка.</w:t>
+        <w:t>ФИО</w:t>
+      </w:r>
+      <w:r>
+        <w:t>;</w:t>
+      </w:r>
+    </w:p>
+    <w:p>
+      <w:pPr>
+        <w:pStyle w:val="a"/>
+      </w:pPr>
+      <w:r>
+        <w:t>Дата рождения;</w:t>
+      </w:r>
+    </w:p>
+    <w:p>
+      <w:pPr>
+        <w:pStyle w:val="a"/>
+      </w:pPr>
+      <w:r>
+        <w:t>должность;</w:t>
+      </w:r>
+    </w:p>
+    <w:p>
+      <w:pPr>
+        <w:pStyle w:val="a"/>
+      </w:pPr>
+      <w:r>
+        <w:t>контактные данные.</w:t>
+      </w:r>
+    </w:p>
+    <w:p>
+      <w:pPr>
+        <w:pStyle w:val="a"/>
+      </w:pPr>
+      <w:r>
+        <w:t>логин;</w:t>
+      </w:r>
+    </w:p>
+    <w:p>
+      <w:pPr>
+        <w:pStyle w:val="a"/>
+      </w:pPr>
+      <w:r>
+        <w:t>пароль;</w:t>
+      </w:r>
+    </w:p>
+    <w:p>
+      <w:pPr>
+        <w:pStyle w:val="a"/>
+      </w:pPr>
+      <w:r>
+        <w:t>права доступа.</w:t>
       </w:r>
     </w:p>
     <w:p>
@@ -21517,10 +21041,57 @@
         <w:pStyle w:val="14"/>
       </w:pPr>
       <w:r>
+        <w:t>О</w:t>
+      </w:r>
+      <w:r>
+        <w:t>б</w:t>
+      </w:r>
+      <w:r>
+        <w:t xml:space="preserve"> </w:t>
+      </w:r>
+      <w:r>
+        <w:t>услугах</w:t>
+      </w:r>
+      <w:r>
+        <w:t>:</w:t>
+      </w:r>
+    </w:p>
+    <w:p>
+      <w:pPr>
+        <w:pStyle w:val="a"/>
+      </w:pPr>
+      <w:r>
+        <w:t>цена</w:t>
+      </w:r>
+      <w:r>
+        <w:t>;</w:t>
+      </w:r>
+    </w:p>
+    <w:p>
+      <w:pPr>
+        <w:pStyle w:val="a"/>
+      </w:pPr>
+      <w:r>
+        <w:t>наименование;</w:t>
+      </w:r>
+    </w:p>
+    <w:p>
+      <w:pPr>
+        <w:pStyle w:val="a"/>
+      </w:pPr>
+      <w:r>
+        <w:t>группа.</w:t>
+      </w:r>
+    </w:p>
+    <w:p>
+      <w:pPr>
+        <w:pStyle w:val="14"/>
+      </w:pPr>
+      <w:r>
         <w:t xml:space="preserve">О </w:t>
       </w:r>
       <w:r>
-        <w:t>визитах</w:t>
+        <w:t>предоставленных услугах</w:t>
       </w:r>
       <w:r>
         <w:t>:</w:t>
@@ -21531,203 +21102,7 @@
         <w:pStyle w:val="a"/>
       </w:pPr>
       <w:r>
-        <w:t>пациент;</w:t>
-      </w:r>
-    </w:p>
-    <w:p>
-      <w:pPr>
-        <w:pStyle w:val="a"/>
-      </w:pPr>
-      <w:r>
-        <w:t>дата</w:t>
-      </w:r>
-      <w:r>
-        <w:t>;</w:t>
-      </w:r>
-    </w:p>
-    <w:p>
-      <w:pPr>
-        <w:pStyle w:val="a"/>
-      </w:pPr>
-      <w:r>
-        <w:t>статус первичности;</w:t>
-      </w:r>
-    </w:p>
-    <w:p>
-      <w:pPr>
-        <w:pStyle w:val="a"/>
-      </w:pPr>
-      <w:r>
-        <w:t>причина;</w:t>
-      </w:r>
-    </w:p>
-    <w:p>
-      <w:pPr>
-        <w:pStyle w:val="a"/>
-      </w:pPr>
-      <w:r>
-        <w:t>посещённые врачи;</w:t>
-      </w:r>
-    </w:p>
-    <w:p>
-      <w:pPr>
-        <w:pStyle w:val="a"/>
-      </w:pPr>
-      <w:r>
-        <w:t>комментарий;</w:t>
-      </w:r>
-    </w:p>
-    <w:p>
-      <w:pPr>
-        <w:pStyle w:val="a"/>
-      </w:pPr>
-      <w:r>
-        <w:t>статус.</w:t>
-      </w:r>
-      <w:r>
-        <w:t xml:space="preserve"> </w:t>
-      </w:r>
-    </w:p>
-    <w:p>
-      <w:pPr>
-        <w:pStyle w:val="14"/>
-      </w:pPr>
-      <w:r>
-        <w:t xml:space="preserve">О </w:t>
-      </w:r>
-      <w:r>
-        <w:t>сотрудниках</w:t>
-      </w:r>
-      <w:r>
-        <w:t>:</w:t>
-      </w:r>
-    </w:p>
-    <w:p>
-      <w:pPr>
-        <w:pStyle w:val="a"/>
-      </w:pPr>
-      <w:r>
-        <w:t>ФИО</w:t>
-      </w:r>
-      <w:r>
-        <w:t>;</w:t>
-      </w:r>
-    </w:p>
-    <w:p>
-      <w:pPr>
-        <w:pStyle w:val="a"/>
-      </w:pPr>
-      <w:r>
-        <w:t>Дата рождения;</w:t>
-      </w:r>
-    </w:p>
-    <w:p>
-      <w:pPr>
-        <w:pStyle w:val="a"/>
-      </w:pPr>
-      <w:r>
-        <w:t>должность;</w:t>
-      </w:r>
-    </w:p>
-    <w:p>
-      <w:pPr>
-        <w:pStyle w:val="a"/>
-      </w:pPr>
-      <w:r>
-        <w:t>контактные данные.</w:t>
-      </w:r>
-    </w:p>
-    <w:p>
-      <w:pPr>
-        <w:pStyle w:val="a"/>
-      </w:pPr>
-      <w:r>
-        <w:t>логин;</w:t>
-      </w:r>
-    </w:p>
-    <w:p>
-      <w:pPr>
-        <w:pStyle w:val="a"/>
-      </w:pPr>
-      <w:r>
-        <w:t>пароль;</w:t>
-      </w:r>
-    </w:p>
-    <w:p>
-      <w:pPr>
-        <w:pStyle w:val="a"/>
-      </w:pPr>
-      <w:r>
-        <w:t>права доступа.</w:t>
-      </w:r>
-    </w:p>
-    <w:p>
-      <w:pPr>
-        <w:pStyle w:val="14"/>
-      </w:pPr>
-      <w:r>
-        <w:t>О</w:t>
-      </w:r>
-      <w:r>
-        <w:t>б</w:t>
-      </w:r>
-      <w:r>
-        <w:t xml:space="preserve"> </w:t>
-      </w:r>
-      <w:r>
-        <w:t>услугах</w:t>
-      </w:r>
-      <w:r>
-        <w:t>:</w:t>
-      </w:r>
-    </w:p>
-    <w:p>
-      <w:pPr>
-        <w:pStyle w:val="a"/>
-      </w:pPr>
-      <w:r>
-        <w:t>цена</w:t>
-      </w:r>
-      <w:r>
-        <w:t>;</w:t>
-      </w:r>
-    </w:p>
-    <w:p>
-      <w:pPr>
-        <w:pStyle w:val="a"/>
-      </w:pPr>
-      <w:r>
-        <w:t>наименование;</w:t>
-      </w:r>
-    </w:p>
-    <w:p>
-      <w:pPr>
-        <w:pStyle w:val="a"/>
-      </w:pPr>
-      <w:r>
-        <w:t>группа.</w:t>
-      </w:r>
-    </w:p>
-    <w:p>
-      <w:pPr>
-        <w:pStyle w:val="14"/>
-      </w:pPr>
-      <w:r>
         <w:lastRenderedPageBreak/>
-        <w:t xml:space="preserve">О </w:t>
-      </w:r>
-      <w:r>
-        <w:t>предоставленных услугах</w:t>
-      </w:r>
-      <w:r>
-        <w:t>:</w:t>
-      </w:r>
-    </w:p>
-    <w:p>
-      <w:pPr>
-        <w:pStyle w:val="a"/>
-      </w:pPr>
-      <w:r>
         <w:t>услуга;</w:t>
       </w:r>
     </w:p>
@@ -21981,7 +21356,13 @@
         <w:t>должна соответствовать модели на рисунке</w:t>
       </w:r>
       <w:r>
-        <w:t xml:space="preserve"> Б.4.</w:t>
+        <w:t xml:space="preserve"> Б.</w:t>
+      </w:r>
+      <w:r>
+        <w:t>3</w:t>
+      </w:r>
+      <w:r>
+        <w:t>.</w:t>
       </w:r>
     </w:p>
     <w:p>
@@ -22161,7 +21542,29 @@
       </w:pPr>
       <w:r>
         <w:lastRenderedPageBreak/>
-        <w:t>При разработке приложения должны использоваться парадигмы реактивного, декларативного, и функционального программирования. Архитектура реализуемой системы – клиент-серверное веб-приложение.</w:t>
+        <w:t>При разработке приложения должны использоваться парадигмы реактивного, декларативного,</w:t>
+      </w:r>
+      <w:r>
+        <w:t xml:space="preserve"> </w:t>
+      </w:r>
+      <w:proofErr w:type="spellStart"/>
+      <w:r>
+        <w:t>объектно</w:t>
+      </w:r>
+      <w:proofErr w:type="spellEnd"/>
+      <w:r>
+        <w:t>(</w:t>
+      </w:r>
+      <w:proofErr w:type="spellStart"/>
+      <w:r>
+        <w:t>прототипно</w:t>
+      </w:r>
+      <w:proofErr w:type="spellEnd"/>
+      <w:r>
+        <w:t>)-ориентированного</w:t>
+      </w:r>
+      <w:r>
+        <w:t xml:space="preserve"> и функционального программирования. Архитектура реализуемой системы – клиент-серверное веб-приложение.</w:t>
       </w:r>
     </w:p>
     <w:p>
@@ -22221,7 +21624,10 @@
         <w:t>ECMAScript</w:t>
       </w:r>
       <w:r>
-        <w:t xml:space="preserve"> 6</w:t>
+        <w:t xml:space="preserve"> </w:t>
+      </w:r>
+      <w:r>
+        <w:t>9</w:t>
       </w:r>
       <w:r>
         <w:t xml:space="preserve"> или выше</w:t>
@@ -22542,6 +21948,7 @@
         <w:ind w:left="567" w:firstLine="567"/>
       </w:pPr>
       <w:r>
+        <w:lastRenderedPageBreak/>
         <w:t>проверку полномочий пользователя при работе с системой.</w:t>
       </w:r>
     </w:p>
@@ -22550,7 +21957,6 @@
         <w:pStyle w:val="af9"/>
       </w:pPr>
       <w:r>
-        <w:lastRenderedPageBreak/>
         <w:t xml:space="preserve">Защищённая часть системы должна использовать пароли, символы должны маскироваться одним типом символов (*). </w:t>
       </w:r>
     </w:p>
@@ -23070,7 +22476,7 @@
         <w:lastRenderedPageBreak/>
         <w:t>ПРИЛОЖЕНИЕ Б</w:t>
       </w:r>
-      <w:bookmarkEnd w:id="2"/>
+      <w:bookmarkEnd w:id="3"/>
     </w:p>
     <w:p>
       <w:pPr>
@@ -23274,6 +22680,49 @@
     </w:p>
     <w:p>
       <w:pPr>
+        <w:pStyle w:val="af7"/>
+      </w:pPr>
+      <w:r>
+        <w:lastRenderedPageBreak/>
+        <w:drawing>
+          <wp:inline distT="0" distB="0" distL="0" distR="0" wp14:anchorId="6D7D9F8B" wp14:editId="075E93A8">
+            <wp:extent cx="6222671" cy="3894931"/>
+            <wp:effectExtent l="0" t="0" r="6985" b="0"/>
+            <wp:docPr id="10" name="Рисунок 10"/>
+            <wp:cNvGraphicFramePr>
+              <a:graphicFrameLocks xmlns:a="http://schemas.openxmlformats.org/drawingml/2006/main" noChangeAspect="1"/>
+            </wp:cNvGraphicFramePr>
+            <a:graphic xmlns:a="http://schemas.openxmlformats.org/drawingml/2006/main">
+              <a:graphicData uri="http://schemas.openxmlformats.org/drawingml/2006/picture">
+                <pic:pic xmlns:pic="http://schemas.openxmlformats.org/drawingml/2006/picture">
+                  <pic:nvPicPr>
+                    <pic:cNvPr id="1" name=""/>
+                    <pic:cNvPicPr/>
+                  </pic:nvPicPr>
+                  <pic:blipFill>
+                    <a:blip r:embed="rId21"/>
+                    <a:stretch>
+                      <a:fillRect/>
+                    </a:stretch>
+                  </pic:blipFill>
+                  <pic:spPr>
+                    <a:xfrm>
+                      <a:off x="0" y="0"/>
+                      <a:ext cx="6243321" cy="3907857"/>
+                    </a:xfrm>
+                    <a:prstGeom prst="rect">
+                      <a:avLst/>
+                    </a:prstGeom>
+                  </pic:spPr>
+                </pic:pic>
+              </a:graphicData>
+            </a:graphic>
+          </wp:inline>
+        </w:drawing>
+      </w:r>
+    </w:p>
+    <w:p>
+      <w:pPr>
         <w:pBdr>
           <w:top w:val="nil"/>
           <w:left w:val="nil"/>
@@ -23282,8 +22731,41 @@
           <w:between w:val="nil"/>
         </w:pBdr>
         <w:spacing w:after="240"/>
-        <w:jc w:val="left"/>
-      </w:pPr>
+        <w:jc w:val="center"/>
+        <w:rPr>
+          <w:i/>
+          <w:iCs/>
+          <w:sz w:val="24"/>
+          <w:szCs w:val="18"/>
+        </w:rPr>
+      </w:pPr>
+      <w:r>
+        <w:rPr>
+          <w:i/>
+          <w:iCs/>
+          <w:sz w:val="24"/>
+          <w:szCs w:val="18"/>
+        </w:rPr>
+        <w:t>Рисунок Б.</w:t>
+      </w:r>
+      <w:r>
+        <w:rPr>
+          <w:i/>
+          <w:iCs/>
+          <w:sz w:val="24"/>
+          <w:szCs w:val="18"/>
+        </w:rPr>
+        <w:t>3</w:t>
+      </w:r>
+      <w:r>
+        <w:rPr>
+          <w:i/>
+          <w:iCs/>
+          <w:sz w:val="24"/>
+          <w:szCs w:val="18"/>
+        </w:rPr>
+        <w:t xml:space="preserve"> – Модель прикладного программного интерфейса</w:t>
+      </w:r>
     </w:p>
     <w:sectPr>
       <w:pgSz w:w="16838" w:h="11906" w:orient="landscape"/>
@@ -23297,7 +22779,7 @@
 
 <file path=word/comments.xml><?xml version="1.0" encoding="utf-8"?>
 <w:comments xmlns:wpc="http://schemas.microsoft.com/office/word/2010/wordprocessingCanvas" xmlns:cx="http://schemas.microsoft.com/office/drawing/2014/chartex" xmlns:cx1="http://schemas.microsoft.com/office/drawing/2015/9/8/chartex" xmlns:cx2="http://schemas.microsoft.com/office/drawing/2015/10/21/chartex" xmlns:cx3="http://schemas.microsoft.com/office/drawing/2016/5/9/chartex" xmlns:cx4="http://schemas.microsoft.com/office/drawing/2016/5/10/chartex" xmlns:cx5="http://schemas.microsoft.com/office/drawing/2016/5/11/chartex" xmlns:cx6="http://schemas.microsoft.com/office/drawing/2016/5/12/chartex" xmlns:cx7="http://schemas.microsoft.com/office/drawing/2016/5/13/chartex" xmlns:cx8="http://schemas.microsoft.com/office/drawing/2016/5/14/chartex" xmlns:mc="http://schemas.openxmlformats.org/markup-compatibility/2006" xmlns:aink="http://schemas.microsoft.com/office/drawing/2016/ink" xmlns:am3d="http://schemas.microsoft.com/office/drawing/2017/model3d" xmlns:o="urn:schemas-microsoft-com:office:office" xmlns:r="http://schemas.openxmlformats.org/officeDocument/2006/relationships" xmlns:m="http://schemas.openxmlformats.org/officeDocument/2006/math" xmlns:v="urn:schemas-microsoft-com:vml" xmlns:wp14="http://schemas.microsoft.com/office/word/2010/wordprocessingDrawing" xmlns:wp="http://schemas.openxmlformats.org/drawingml/2006/wordprocessingDrawing" xmlns:w10="urn:schemas-microsoft-com:office:word" xmlns:w="http://schemas.openxmlformats.org/wordprocessingml/2006/main" xmlns:w14="http://schemas.microsoft.com/office/word/2010/wordml" xmlns:w15="http://schemas.microsoft.com/office/word/2012/wordml" xmlns:w16cex="http://schemas.microsoft.com/office/word/2018/wordml/cex" xmlns:w16cid="http://schemas.microsoft.com/office/word/2016/wordml/cid" xmlns:w16="http://schemas.microsoft.com/office/word/2018/wordml" xmlns:w16sdtdh="http://schemas.microsoft.com/office/word/2020/wordml/sdtdatahash" xmlns:w16se="http://schemas.microsoft.com/office/word/2015/wordml/symex" xmlns:wpg="http://schemas.microsoft.com/office/word/2010/wordprocessingGroup" xmlns:wpi="http://schemas.microsoft.com/office/word/2010/wordprocessingInk" xmlns:wne="http://schemas.microsoft.com/office/word/2006/wordml" xmlns:wps="http://schemas.microsoft.com/office/word/2010/wordprocessingShape" mc:Ignorable="w14 w15 w16se w16cid w16 w16cex w16sdtdh wp14">
-  <w:comment w:id="1" w:author="Николай Кунаев" w:date="2021-05-21T13:54:00Z" w:initials="НК">
+  <w:comment w:id="1" w:author="Николай Кунаев" w:date="2021-05-23T18:30:00Z" w:initials="НК">
     <w:p>
       <w:pPr>
         <w:pStyle w:val="af3"/>
@@ -23309,13 +22791,11 @@
         <w:annotationRef/>
       </w:r>
       <w:r>
-        <w:t>Со стороны сервера.</w:t>
-      </w:r>
-    </w:p>
-    <w:p>
-      <w:pPr>
-        <w:pStyle w:val="af3"/>
-      </w:pPr>
+        <w:rPr>
+          <w:rStyle w:val="af2"/>
+        </w:rPr>
+        <w:t>Будет допилено</w:t>
+      </w:r>
     </w:p>
   </w:comment>
 </w:comments>
@@ -23323,19 +22803,19 @@
 
 <file path=word/commentsExtended.xml><?xml version="1.0" encoding="utf-8"?>
 <w15:commentsEx xmlns:wpc="http://schemas.microsoft.com/office/word/2010/wordprocessingCanvas" xmlns:cx="http://schemas.microsoft.com/office/drawing/2014/chartex" xmlns:cx1="http://schemas.microsoft.com/office/drawing/2015/9/8/chartex" xmlns:cx2="http://schemas.microsoft.com/office/drawing/2015/10/21/chartex" xmlns:cx3="http://schemas.microsoft.com/office/drawing/2016/5/9/chartex" xmlns:cx4="http://schemas.microsoft.com/office/drawing/2016/5/10/chartex" xmlns:cx5="http://schemas.microsoft.com/office/drawing/2016/5/11/chartex" xmlns:cx6="http://schemas.microsoft.com/office/drawing/2016/5/12/chartex" xmlns:cx7="http://schemas.microsoft.com/office/drawing/2016/5/13/chartex" xmlns:cx8="http://schemas.microsoft.com/office/drawing/2016/5/14/chartex" xmlns:mc="http://schemas.openxmlformats.org/markup-compatibility/2006" xmlns:aink="http://schemas.microsoft.com/office/drawing/2016/ink" xmlns:am3d="http://schemas.microsoft.com/office/drawing/2017/model3d" xmlns:o="urn:schemas-microsoft-com:office:office" xmlns:r="http://schemas.openxmlformats.org/officeDocument/2006/relationships" xmlns:m="http://schemas.openxmlformats.org/officeDocument/2006/math" xmlns:v="urn:schemas-microsoft-com:vml" xmlns:wp14="http://schemas.microsoft.com/office/word/2010/wordprocessingDrawing" xmlns:wp="http://schemas.openxmlformats.org/drawingml/2006/wordprocessingDrawing" xmlns:w10="urn:schemas-microsoft-com:office:word" xmlns:w="http://schemas.openxmlformats.org/wordprocessingml/2006/main" xmlns:w14="http://schemas.microsoft.com/office/word/2010/wordml" xmlns:w15="http://schemas.microsoft.com/office/word/2012/wordml" xmlns:w16cex="http://schemas.microsoft.com/office/word/2018/wordml/cex" xmlns:w16cid="http://schemas.microsoft.com/office/word/2016/wordml/cid" xmlns:w16="http://schemas.microsoft.com/office/word/2018/wordml" xmlns:w16sdtdh="http://schemas.microsoft.com/office/word/2020/wordml/sdtdatahash" xmlns:w16se="http://schemas.microsoft.com/office/word/2015/wordml/symex" xmlns:wpg="http://schemas.microsoft.com/office/word/2010/wordprocessingGroup" xmlns:wpi="http://schemas.microsoft.com/office/word/2010/wordprocessingInk" xmlns:wne="http://schemas.microsoft.com/office/word/2006/wordml" xmlns:wps="http://schemas.microsoft.com/office/word/2010/wordprocessingShape" mc:Ignorable="w14 w15 w16se w16cid w16 w16cex w16sdtdh wp14">
-  <w15:commentEx w15:paraId="41B12A15" w15:done="0"/>
+  <w15:commentEx w15:paraId="73545D21" w15:done="0"/>
 </w15:commentsEx>
 </file>
 
 <file path=word/commentsExtensible.xml><?xml version="1.0" encoding="utf-8"?>
 <w16cex:commentsExtensible xmlns:wpc="http://schemas.microsoft.com/office/word/2010/wordprocessingCanvas" xmlns:cx="http://schemas.microsoft.com/office/drawing/2014/chartex" xmlns:cx1="http://schemas.microsoft.com/office/drawing/2015/9/8/chartex" xmlns:cx2="http://schemas.microsoft.com/office/drawing/2015/10/21/chartex" xmlns:cx3="http://schemas.microsoft.com/office/drawing/2016/5/9/chartex" xmlns:cx4="http://schemas.microsoft.com/office/drawing/2016/5/10/chartex" xmlns:cx5="http://schemas.microsoft.com/office/drawing/2016/5/11/chartex" xmlns:cx6="http://schemas.microsoft.com/office/drawing/2016/5/12/chartex" xmlns:cx7="http://schemas.microsoft.com/office/drawing/2016/5/13/chartex" xmlns:cx8="http://schemas.microsoft.com/office/drawing/2016/5/14/chartex" xmlns:mc="http://schemas.openxmlformats.org/markup-compatibility/2006" xmlns:aink="http://schemas.microsoft.com/office/drawing/2016/ink" xmlns:am3d="http://schemas.microsoft.com/office/drawing/2017/model3d" xmlns:o="urn:schemas-microsoft-com:office:office" xmlns:r="http://schemas.openxmlformats.org/officeDocument/2006/relationships" xmlns:m="http://schemas.openxmlformats.org/officeDocument/2006/math" xmlns:v="urn:schemas-microsoft-com:vml" xmlns:wp14="http://schemas.microsoft.com/office/word/2010/wordprocessingDrawing" xmlns:wp="http://schemas.openxmlformats.org/drawingml/2006/wordprocessingDrawing" xmlns:w10="urn:schemas-microsoft-com:office:word" xmlns:w="http://schemas.openxmlformats.org/wordprocessingml/2006/main" xmlns:w14="http://schemas.microsoft.com/office/word/2010/wordml" xmlns:w15="http://schemas.microsoft.com/office/word/2012/wordml" xmlns:w16cex="http://schemas.microsoft.com/office/word/2018/wordml/cex" xmlns:w16cid="http://schemas.microsoft.com/office/word/2016/wordml/cid" xmlns:w16="http://schemas.microsoft.com/office/word/2018/wordml" xmlns:w16sdtdh="http://schemas.microsoft.com/office/word/2020/wordml/sdtdatahash" xmlns:w16se="http://schemas.microsoft.com/office/word/2015/wordml/symex" xmlns:wpg="http://schemas.microsoft.com/office/word/2010/wordprocessingGroup" xmlns:wpi="http://schemas.microsoft.com/office/word/2010/wordprocessingInk" xmlns:wne="http://schemas.microsoft.com/office/word/2006/wordml" xmlns:wps="http://schemas.microsoft.com/office/word/2010/wordprocessingShape" mc:Ignorable="w14 w15 w16se w16cid w16 w16cex w16sdtdh wp14">
-  <w16cex:commentExtensible w16cex:durableId="24523A2F" w16cex:dateUtc="2021-05-21T10:54:00Z"/>
+  <w16cex:commentExtensible w16cex:durableId="24551DC2" w16cex:dateUtc="2021-05-23T15:30:00Z"/>
 </w16cex:commentsExtensible>
 </file>
 
 <file path=word/commentsIds.xml><?xml version="1.0" encoding="utf-8"?>
 <w16cid:commentsIds xmlns:wpc="http://schemas.microsoft.com/office/word/2010/wordprocessingCanvas" xmlns:cx="http://schemas.microsoft.com/office/drawing/2014/chartex" xmlns:cx1="http://schemas.microsoft.com/office/drawing/2015/9/8/chartex" xmlns:cx2="http://schemas.microsoft.com/office/drawing/2015/10/21/chartex" xmlns:cx3="http://schemas.microsoft.com/office/drawing/2016/5/9/chartex" xmlns:cx4="http://schemas.microsoft.com/office/drawing/2016/5/10/chartex" xmlns:cx5="http://schemas.microsoft.com/office/drawing/2016/5/11/chartex" xmlns:cx6="http://schemas.microsoft.com/office/drawing/2016/5/12/chartex" xmlns:cx7="http://schemas.microsoft.com/office/drawing/2016/5/13/chartex" xmlns:cx8="http://schemas.microsoft.com/office/drawing/2016/5/14/chartex" xmlns:mc="http://schemas.openxmlformats.org/markup-compatibility/2006" xmlns:aink="http://schemas.microsoft.com/office/drawing/2016/ink" xmlns:am3d="http://schemas.microsoft.com/office/drawing/2017/model3d" xmlns:o="urn:schemas-microsoft-com:office:office" xmlns:r="http://schemas.openxmlformats.org/officeDocument/2006/relationships" xmlns:m="http://schemas.openxmlformats.org/officeDocument/2006/math" xmlns:v="urn:schemas-microsoft-com:vml" xmlns:wp14="http://schemas.microsoft.com/office/word/2010/wordprocessingDrawing" xmlns:wp="http://schemas.openxmlformats.org/drawingml/2006/wordprocessingDrawing" xmlns:w10="urn:schemas-microsoft-com:office:word" xmlns:w="http://schemas.openxmlformats.org/wordprocessingml/2006/main" xmlns:w14="http://schemas.microsoft.com/office/word/2010/wordml" xmlns:w15="http://schemas.microsoft.com/office/word/2012/wordml" xmlns:w16cex="http://schemas.microsoft.com/office/word/2018/wordml/cex" xmlns:w16cid="http://schemas.microsoft.com/office/word/2016/wordml/cid" xmlns:w16="http://schemas.microsoft.com/office/word/2018/wordml" xmlns:w16sdtdh="http://schemas.microsoft.com/office/word/2020/wordml/sdtdatahash" xmlns:w16se="http://schemas.microsoft.com/office/word/2015/wordml/symex" xmlns:wpg="http://schemas.microsoft.com/office/word/2010/wordprocessingGroup" xmlns:wpi="http://schemas.microsoft.com/office/word/2010/wordprocessingInk" xmlns:wne="http://schemas.microsoft.com/office/word/2006/wordml" xmlns:wps="http://schemas.microsoft.com/office/word/2010/wordprocessingShape" mc:Ignorable="w14 w15 w16se w16cid w16 w16cex w16sdtdh wp14">
-  <w16cid:commentId w16cid:paraId="41B12A15" w16cid:durableId="24523A2F"/>
+  <w16cid:commentId w16cid:paraId="73545D21" w16cid:durableId="24551DC2"/>
 </w16cid:commentsIds>
 </file>
 
@@ -24145,6 +23625,92 @@
     </w:lvl>
   </w:abstractNum>
   <w:abstractNum w:abstractNumId="7" w15:restartNumberingAfterBreak="0">
+    <w:nsid w:val="47B11C4A"/>
+    <w:multiLevelType w:val="hybridMultilevel"/>
+    <w:tmpl w:val="F634D2E6"/>
+    <w:lvl w:ilvl="0" w:tplc="0419000F">
+      <w:start w:val="1"/>
+      <w:numFmt w:val="decimal"/>
+      <w:lvlText w:val="%1."/>
+      <w:lvlJc w:val="left"/>
+      <w:pPr>
+        <w:ind w:left="1429" w:hanging="360"/>
+      </w:pPr>
+    </w:lvl>
+    <w:lvl w:ilvl="1" w:tplc="04190019" w:tentative="1">
+      <w:start w:val="1"/>
+      <w:numFmt w:val="lowerLetter"/>
+      <w:lvlText w:val="%2."/>
+      <w:lvlJc w:val="left"/>
+      <w:pPr>
+        <w:ind w:left="2149" w:hanging="360"/>
+      </w:pPr>
+    </w:lvl>
+    <w:lvl w:ilvl="2" w:tplc="0419001B" w:tentative="1">
+      <w:start w:val="1"/>
+      <w:numFmt w:val="lowerRoman"/>
+      <w:lvlText w:val="%3."/>
+      <w:lvlJc w:val="right"/>
+      <w:pPr>
+        <w:ind w:left="2869" w:hanging="180"/>
+      </w:pPr>
+    </w:lvl>
+    <w:lvl w:ilvl="3" w:tplc="0419000F" w:tentative="1">
+      <w:start w:val="1"/>
+      <w:numFmt w:val="decimal"/>
+      <w:lvlText w:val="%4."/>
+      <w:lvlJc w:val="left"/>
+      <w:pPr>
+        <w:ind w:left="3589" w:hanging="360"/>
+      </w:pPr>
+    </w:lvl>
+    <w:lvl w:ilvl="4" w:tplc="04190019" w:tentative="1">
+      <w:start w:val="1"/>
+      <w:numFmt w:val="lowerLetter"/>
+      <w:lvlText w:val="%5."/>
+      <w:lvlJc w:val="left"/>
+      <w:pPr>
+        <w:ind w:left="4309" w:hanging="360"/>
+      </w:pPr>
+    </w:lvl>
+    <w:lvl w:ilvl="5" w:tplc="0419001B" w:tentative="1">
+      <w:start w:val="1"/>
+      <w:numFmt w:val="lowerRoman"/>
+      <w:lvlText w:val="%6."/>
+      <w:lvlJc w:val="right"/>
+      <w:pPr>
+        <w:ind w:left="5029" w:hanging="180"/>
+      </w:pPr>
+    </w:lvl>
+    <w:lvl w:ilvl="6" w:tplc="0419000F" w:tentative="1">
+      <w:start w:val="1"/>
+      <w:numFmt w:val="decimal"/>
+      <w:lvlText w:val="%7."/>
+      <w:lvlJc w:val="left"/>
+      <w:pPr>
+        <w:ind w:left="5749" w:hanging="360"/>
+      </w:pPr>
+    </w:lvl>
+    <w:lvl w:ilvl="7" w:tplc="04190019" w:tentative="1">
+      <w:start w:val="1"/>
+      <w:numFmt w:val="lowerLetter"/>
+      <w:lvlText w:val="%8."/>
+      <w:lvlJc w:val="left"/>
+      <w:pPr>
+        <w:ind w:left="6469" w:hanging="360"/>
+      </w:pPr>
+    </w:lvl>
+    <w:lvl w:ilvl="8" w:tplc="0419001B" w:tentative="1">
+      <w:start w:val="1"/>
+      <w:numFmt w:val="lowerRoman"/>
+      <w:lvlText w:val="%9."/>
+      <w:lvlJc w:val="right"/>
+      <w:pPr>
+        <w:ind w:left="7189" w:hanging="180"/>
+      </w:pPr>
+    </w:lvl>
+  </w:abstractNum>
+  <w:abstractNum w:abstractNumId="8" w15:restartNumberingAfterBreak="0">
     <w:nsid w:val="54A03D52"/>
     <w:multiLevelType w:val="hybridMultilevel"/>
     <w:tmpl w:val="4142FACC"/>
@@ -24257,7 +23823,7 @@
       </w:rPr>
     </w:lvl>
   </w:abstractNum>
-  <w:abstractNum w:abstractNumId="8" w15:restartNumberingAfterBreak="0">
+  <w:abstractNum w:abstractNumId="9" w15:restartNumberingAfterBreak="0">
     <w:nsid w:val="54C306E1"/>
     <w:multiLevelType w:val="multilevel"/>
     <w:tmpl w:val="A170D774"/>
@@ -24373,7 +23939,7 @@
       </w:rPr>
     </w:lvl>
   </w:abstractNum>
-  <w:abstractNum w:abstractNumId="9" w15:restartNumberingAfterBreak="0">
+  <w:abstractNum w:abstractNumId="10" w15:restartNumberingAfterBreak="0">
     <w:nsid w:val="56775A37"/>
     <w:multiLevelType w:val="multilevel"/>
     <w:tmpl w:val="86BEC354"/>
@@ -24471,7 +24037,7 @@
       </w:pPr>
     </w:lvl>
   </w:abstractNum>
-  <w:abstractNum w:abstractNumId="10" w15:restartNumberingAfterBreak="0">
+  <w:abstractNum w:abstractNumId="11" w15:restartNumberingAfterBreak="0">
     <w:nsid w:val="5D457A5E"/>
     <w:multiLevelType w:val="multilevel"/>
     <w:tmpl w:val="86BEC354"/>
@@ -24569,7 +24135,7 @@
       </w:pPr>
     </w:lvl>
   </w:abstractNum>
-  <w:abstractNum w:abstractNumId="11" w15:restartNumberingAfterBreak="0">
+  <w:abstractNum w:abstractNumId="12" w15:restartNumberingAfterBreak="0">
     <w:nsid w:val="5D8633AE"/>
     <w:multiLevelType w:val="hybridMultilevel"/>
     <w:tmpl w:val="8FC4F09C"/>
@@ -24659,7 +24225,7 @@
       </w:pPr>
     </w:lvl>
   </w:abstractNum>
-  <w:abstractNum w:abstractNumId="12" w15:restartNumberingAfterBreak="0">
+  <w:abstractNum w:abstractNumId="13" w15:restartNumberingAfterBreak="0">
     <w:nsid w:val="5F242618"/>
     <w:multiLevelType w:val="hybridMultilevel"/>
     <w:tmpl w:val="37C4D78E"/>
@@ -24772,7 +24338,7 @@
       </w:rPr>
     </w:lvl>
   </w:abstractNum>
-  <w:abstractNum w:abstractNumId="13" w15:restartNumberingAfterBreak="0">
+  <w:abstractNum w:abstractNumId="14" w15:restartNumberingAfterBreak="0">
     <w:nsid w:val="61F113AA"/>
     <w:multiLevelType w:val="hybridMultilevel"/>
     <w:tmpl w:val="1DDAAAFE"/>
@@ -24885,7 +24451,7 @@
       </w:rPr>
     </w:lvl>
   </w:abstractNum>
-  <w:abstractNum w:abstractNumId="14" w15:restartNumberingAfterBreak="0">
+  <w:abstractNum w:abstractNumId="15" w15:restartNumberingAfterBreak="0">
     <w:nsid w:val="6B817D78"/>
     <w:multiLevelType w:val="hybridMultilevel"/>
     <w:tmpl w:val="06763AFC"/>
@@ -24997,7 +24563,7 @@
       </w:rPr>
     </w:lvl>
   </w:abstractNum>
-  <w:abstractNum w:abstractNumId="15" w15:restartNumberingAfterBreak="0">
+  <w:abstractNum w:abstractNumId="16" w15:restartNumberingAfterBreak="0">
     <w:nsid w:val="6F991AE5"/>
     <w:multiLevelType w:val="hybridMultilevel"/>
     <w:tmpl w:val="059462E4"/>
@@ -25083,7 +24649,7 @@
       </w:pPr>
     </w:lvl>
   </w:abstractNum>
-  <w:abstractNum w:abstractNumId="16" w15:restartNumberingAfterBreak="0">
+  <w:abstractNum w:abstractNumId="17" w15:restartNumberingAfterBreak="0">
     <w:nsid w:val="702762B0"/>
     <w:multiLevelType w:val="multilevel"/>
     <w:tmpl w:val="9D789454"/>
@@ -25199,7 +24765,7 @@
       </w:pPr>
     </w:lvl>
   </w:abstractNum>
-  <w:abstractNum w:abstractNumId="17" w15:restartNumberingAfterBreak="0">
+  <w:abstractNum w:abstractNumId="18" w15:restartNumberingAfterBreak="0">
     <w:nsid w:val="74C039AD"/>
     <w:multiLevelType w:val="multilevel"/>
     <w:tmpl w:val="BCFCBAF2"/>
@@ -25286,8 +24852,8 @@
       </w:pPr>
     </w:lvl>
   </w:abstractNum>
-  <w:abstractNum w:abstractNumId="18" w15:restartNumberingAfterBreak="0">
-    <w:nsid w:val="776A7D66"/>
+  <w:abstractNum w:abstractNumId="19" w15:restartNumberingAfterBreak="0">
+    <w:nsid w:val="75620A2C"/>
     <w:multiLevelType w:val="multilevel"/>
     <w:tmpl w:val="86BEC354"/>
     <w:lvl w:ilvl="0">
@@ -25384,7 +24950,105 @@
       </w:pPr>
     </w:lvl>
   </w:abstractNum>
-  <w:abstractNum w:abstractNumId="19" w15:restartNumberingAfterBreak="0">
+  <w:abstractNum w:abstractNumId="20" w15:restartNumberingAfterBreak="0">
+    <w:nsid w:val="776A7D66"/>
+    <w:multiLevelType w:val="multilevel"/>
+    <w:tmpl w:val="86BEC354"/>
+    <w:lvl w:ilvl="0">
+      <w:start w:val="1"/>
+      <w:numFmt w:val="decimal"/>
+      <w:lvlText w:val="%1"/>
+      <w:lvlJc w:val="left"/>
+      <w:pPr>
+        <w:ind w:left="0" w:firstLine="0"/>
+      </w:pPr>
+      <w:rPr>
+        <w:rFonts w:ascii="Arial" w:hAnsi="Arial" w:cs="Arial" w:hint="default"/>
+        <w:sz w:val="28"/>
+        <w:szCs w:val="28"/>
+      </w:rPr>
+    </w:lvl>
+    <w:lvl w:ilvl="1">
+      <w:start w:val="1"/>
+      <w:numFmt w:val="decimal"/>
+      <w:lvlText w:val="%1.%2"/>
+      <w:lvlJc w:val="left"/>
+      <w:pPr>
+        <w:ind w:left="567" w:firstLine="567"/>
+      </w:pPr>
+      <w:rPr>
+        <w:rFonts w:ascii="Arial" w:eastAsia="Arial" w:hAnsi="Arial" w:cs="Arial"/>
+        <w:b w:val="0"/>
+        <w:i w:val="0"/>
+        <w:sz w:val="28"/>
+        <w:szCs w:val="28"/>
+      </w:rPr>
+    </w:lvl>
+    <w:lvl w:ilvl="2">
+      <w:start w:val="1"/>
+      <w:numFmt w:val="decimal"/>
+      <w:lvlText w:val="%1.%2.%3"/>
+      <w:lvlJc w:val="left"/>
+      <w:pPr>
+        <w:ind w:left="852" w:firstLine="567"/>
+      </w:pPr>
+    </w:lvl>
+    <w:lvl w:ilvl="3">
+      <w:start w:val="1"/>
+      <w:numFmt w:val="decimal"/>
+      <w:lvlText w:val="(%4)"/>
+      <w:lvlJc w:val="left"/>
+      <w:pPr>
+        <w:ind w:left="1440" w:hanging="360"/>
+      </w:pPr>
+    </w:lvl>
+    <w:lvl w:ilvl="4">
+      <w:start w:val="1"/>
+      <w:numFmt w:val="lowerLetter"/>
+      <w:lvlText w:val="(%5)"/>
+      <w:lvlJc w:val="left"/>
+      <w:pPr>
+        <w:ind w:left="1800" w:hanging="360"/>
+      </w:pPr>
+    </w:lvl>
+    <w:lvl w:ilvl="5">
+      <w:start w:val="1"/>
+      <w:numFmt w:val="lowerRoman"/>
+      <w:lvlText w:val="(%6)"/>
+      <w:lvlJc w:val="left"/>
+      <w:pPr>
+        <w:ind w:left="2160" w:hanging="360"/>
+      </w:pPr>
+    </w:lvl>
+    <w:lvl w:ilvl="6">
+      <w:start w:val="1"/>
+      <w:numFmt w:val="decimal"/>
+      <w:lvlText w:val="%7."/>
+      <w:lvlJc w:val="left"/>
+      <w:pPr>
+        <w:ind w:left="2520" w:hanging="360"/>
+      </w:pPr>
+    </w:lvl>
+    <w:lvl w:ilvl="7">
+      <w:start w:val="1"/>
+      <w:numFmt w:val="lowerLetter"/>
+      <w:lvlText w:val="%8."/>
+      <w:lvlJc w:val="left"/>
+      <w:pPr>
+        <w:ind w:left="2880" w:hanging="360"/>
+      </w:pPr>
+    </w:lvl>
+    <w:lvl w:ilvl="8">
+      <w:start w:val="1"/>
+      <w:numFmt w:val="lowerRoman"/>
+      <w:lvlText w:val="%9."/>
+      <w:lvlJc w:val="left"/>
+      <w:pPr>
+        <w:ind w:left="3240" w:hanging="360"/>
+      </w:pPr>
+    </w:lvl>
+  </w:abstractNum>
+  <w:abstractNum w:abstractNumId="21" w15:restartNumberingAfterBreak="0">
     <w:nsid w:val="7FC73CE6"/>
     <w:multiLevelType w:val="multilevel"/>
     <w:tmpl w:val="01149310"/>
@@ -25475,22 +25139,22 @@
     </w:lvl>
   </w:abstractNum>
   <w:num w:numId="1">
-    <w:abstractNumId w:val="9"/>
+    <w:abstractNumId w:val="10"/>
   </w:num>
   <w:num w:numId="2">
-    <w:abstractNumId w:val="16"/>
+    <w:abstractNumId w:val="17"/>
   </w:num>
   <w:num w:numId="3">
     <w:abstractNumId w:val="5"/>
   </w:num>
   <w:num w:numId="4">
-    <w:abstractNumId w:val="18"/>
+    <w:abstractNumId w:val="20"/>
   </w:num>
   <w:num w:numId="5">
-    <w:abstractNumId w:val="10"/>
+    <w:abstractNumId w:val="11"/>
   </w:num>
   <w:num w:numId="6">
-    <w:abstractNumId w:val="15"/>
+    <w:abstractNumId w:val="16"/>
     <w:lvlOverride w:ilvl="0">
       <w:startOverride w:val="1"/>
     </w:lvlOverride>
@@ -25520,7 +25184,7 @@
     </w:lvlOverride>
   </w:num>
   <w:num w:numId="7">
-    <w:abstractNumId w:val="11"/>
+    <w:abstractNumId w:val="12"/>
     <w:lvlOverride w:ilvl="0">
       <w:startOverride w:val="1"/>
     </w:lvlOverride>
@@ -25550,16 +25214,16 @@
     </w:lvlOverride>
   </w:num>
   <w:num w:numId="8">
-    <w:abstractNumId w:val="14"/>
+    <w:abstractNumId w:val="15"/>
   </w:num>
   <w:num w:numId="9">
     <w:abstractNumId w:val="0"/>
   </w:num>
   <w:num w:numId="10">
-    <w:abstractNumId w:val="11"/>
+    <w:abstractNumId w:val="12"/>
   </w:num>
   <w:num w:numId="11">
-    <w:abstractNumId w:val="12"/>
+    <w:abstractNumId w:val="13"/>
   </w:num>
   <w:num w:numId="12">
     <w:abstractNumId w:val="3"/>
@@ -25568,7 +25232,7 @@
     <w:abstractNumId w:val="2"/>
   </w:num>
   <w:num w:numId="14">
-    <w:abstractNumId w:val="17"/>
+    <w:abstractNumId w:val="18"/>
     <w:lvlOverride w:ilvl="0">
       <w:startOverride w:val="1"/>
     </w:lvlOverride>
@@ -25596,7 +25260,7 @@
     <w:lvlOverride w:ilvl="8"/>
   </w:num>
   <w:num w:numId="16">
-    <w:abstractNumId w:val="19"/>
+    <w:abstractNumId w:val="21"/>
     <w:lvlOverride w:ilvl="0">
       <w:startOverride w:val="1"/>
     </w:lvlOverride>
@@ -25632,13 +25296,13 @@
     <w:abstractNumId w:val="1"/>
   </w:num>
   <w:num w:numId="19">
-    <w:abstractNumId w:val="13"/>
+    <w:abstractNumId w:val="14"/>
   </w:num>
   <w:num w:numId="20">
-    <w:abstractNumId w:val="8"/>
+    <w:abstractNumId w:val="9"/>
   </w:num>
   <w:num w:numId="21">
-    <w:abstractNumId w:val="8"/>
+    <w:abstractNumId w:val="9"/>
     <w:lvlOverride w:ilvl="0">
       <w:startOverride w:val="1"/>
     </w:lvlOverride>
@@ -25668,7 +25332,13 @@
     </w:lvlOverride>
   </w:num>
   <w:num w:numId="22">
+    <w:abstractNumId w:val="8"/>
+  </w:num>
+  <w:num w:numId="23">
     <w:abstractNumId w:val="7"/>
+  </w:num>
+  <w:num w:numId="24">
+    <w:abstractNumId w:val="19"/>
   </w:num>
 </w:numbering>
 </file>
@@ -26137,7 +25807,6 @@
   <w:style w:type="character" w:default="1" w:styleId="a2">
     <w:name w:val="Default Paragraph Font"/>
     <w:uiPriority w:val="1"/>
-    <w:semiHidden/>
     <w:unhideWhenUsed/>
   </w:style>
   <w:style w:type="table" w:default="1" w:styleId="a3">

</xml_diff>